<commit_message>
remove number pages from ecomomucs
</commit_message>
<xml_diff>
--- a/docs/Экономическая часть.docx
+++ b/docs/Экономическая часть.docx
@@ -19,6 +19,8 @@
           <w:lang w:val="ru-RU"/>
         </w:rPr>
       </w:pPr>
+      <w:bookmarkStart w:id="0" w:name="_GoBack"/>
+      <w:bookmarkEnd w:id="0"/>
       <w:r>
         <w:rPr>
           <w:sz w:val="28"/>
@@ -109,6 +111,7 @@
           <w:szCs w:val="28"/>
         </w:rPr>
       </w:pPr>
+      <w:proofErr w:type="spellStart"/>
       <w:r>
         <w:rPr>
           <w:sz w:val="28"/>
@@ -116,13 +119,39 @@
         </w:rPr>
         <w:t>Характеристика</w:t>
       </w:r>
-      <w:r>
-        <w:rPr>
-          <w:sz w:val="28"/>
-          <w:szCs w:val="28"/>
-        </w:rPr>
-        <w:t xml:space="preserve"> аппаратно-программного комплекса</w:t>
-      </w:r>
+      <w:proofErr w:type="spellEnd"/>
+      <w:r>
+        <w:rPr>
+          <w:sz w:val="28"/>
+          <w:szCs w:val="28"/>
+        </w:rPr>
+        <w:t xml:space="preserve"> </w:t>
+      </w:r>
+      <w:proofErr w:type="spellStart"/>
+      <w:r>
+        <w:rPr>
+          <w:sz w:val="28"/>
+          <w:szCs w:val="28"/>
+        </w:rPr>
+        <w:t>аппаратно-программного</w:t>
+      </w:r>
+      <w:proofErr w:type="spellEnd"/>
+      <w:r>
+        <w:rPr>
+          <w:sz w:val="28"/>
+          <w:szCs w:val="28"/>
+        </w:rPr>
+        <w:t xml:space="preserve"> </w:t>
+      </w:r>
+      <w:proofErr w:type="spellStart"/>
+      <w:r>
+        <w:rPr>
+          <w:sz w:val="28"/>
+          <w:szCs w:val="28"/>
+        </w:rPr>
+        <w:t>комплекса</w:t>
+      </w:r>
+      <w:proofErr w:type="spellEnd"/>
     </w:p>
     <w:p>
       <w:pPr>
@@ -324,7 +353,7 @@
     </w:p>
     <w:p>
       <w:pPr>
-        <w:pStyle w:val="BodyText2"/>
+        <w:pStyle w:val="21"/>
         <w:numPr>
           <w:ilvl w:val="0"/>
           <w:numId w:val="4"/>
@@ -375,7 +404,7 @@
     </w:p>
     <w:p>
       <w:pPr>
-        <w:pStyle w:val="BodyText2"/>
+        <w:pStyle w:val="21"/>
         <w:tabs>
           <w:tab w:val="left" w:pos="-142"/>
           <w:tab w:val="center" w:pos="709"/>
@@ -566,8 +595,18 @@
                 <w:sz w:val="28"/>
                 <w:szCs w:val="28"/>
               </w:rPr>
-              <w:t>Сумма, руб</w:t>
+              <w:t xml:space="preserve">Сумма, </w:t>
             </w:r>
+            <w:proofErr w:type="spellStart"/>
+            <w:r>
+              <w:rPr>
+                <w:rFonts w:ascii="Times New Roman" w:hAnsi="Times New Roman" w:cs="Times New Roman"/>
+                <w:sz w:val="28"/>
+                <w:szCs w:val="28"/>
+              </w:rPr>
+              <w:t>руб</w:t>
+            </w:r>
+            <w:proofErr w:type="spellEnd"/>
           </w:p>
         </w:tc>
       </w:tr>
@@ -620,6 +659,7 @@
                 <w:szCs w:val="28"/>
               </w:rPr>
             </w:pPr>
+            <w:proofErr w:type="gramStart"/>
             <w:r>
               <w:rPr>
                 <w:rFonts w:ascii="Times New Roman" w:hAnsi="Times New Roman" w:cs="Times New Roman"/>
@@ -628,6 +668,7 @@
               </w:rPr>
               <w:t>кг</w:t>
             </w:r>
+            <w:proofErr w:type="gramEnd"/>
           </w:p>
         </w:tc>
         <w:tc>
@@ -750,6 +791,7 @@
                 <w:szCs w:val="28"/>
               </w:rPr>
             </w:pPr>
+            <w:proofErr w:type="gramStart"/>
             <w:r>
               <w:rPr>
                 <w:rFonts w:ascii="Times New Roman" w:hAnsi="Times New Roman" w:cs="Times New Roman"/>
@@ -758,6 +800,7 @@
               </w:rPr>
               <w:t>кг</w:t>
             </w:r>
+            <w:proofErr w:type="gramEnd"/>
           </w:p>
         </w:tc>
         <w:tc>
@@ -881,6 +924,7 @@
                 <w:szCs w:val="28"/>
               </w:rPr>
             </w:pPr>
+            <w:proofErr w:type="gramStart"/>
             <w:r>
               <w:rPr>
                 <w:rFonts w:ascii="Times New Roman" w:hAnsi="Times New Roman" w:cs="Times New Roman"/>
@@ -889,6 +933,7 @@
               </w:rPr>
               <w:t>л</w:t>
             </w:r>
+            <w:proofErr w:type="gramEnd"/>
           </w:p>
         </w:tc>
         <w:tc>
@@ -1012,6 +1057,7 @@
                 <w:vertAlign w:val="superscript"/>
               </w:rPr>
             </w:pPr>
+            <w:proofErr w:type="gramStart"/>
             <w:r>
               <w:rPr>
                 <w:rFonts w:ascii="Times New Roman" w:hAnsi="Times New Roman" w:cs="Times New Roman"/>
@@ -1020,6 +1066,7 @@
               </w:rPr>
               <w:t>м</w:t>
             </w:r>
+            <w:proofErr w:type="gramEnd"/>
             <w:r>
               <w:rPr>
                 <w:rFonts w:ascii="Times New Roman" w:hAnsi="Times New Roman" w:cs="Times New Roman"/>
@@ -1178,6 +1225,7 @@
                 <w:szCs w:val="28"/>
               </w:rPr>
             </w:pPr>
+            <w:proofErr w:type="gramStart"/>
             <w:r>
               <w:rPr>
                 <w:rFonts w:ascii="Times New Roman" w:hAnsi="Times New Roman" w:cs="Times New Roman"/>
@@ -1186,6 +1234,7 @@
               </w:rPr>
               <w:t>м</w:t>
             </w:r>
+            <w:proofErr w:type="gramEnd"/>
           </w:p>
         </w:tc>
         <w:tc>
@@ -1535,12 +1584,6 @@
         <w:gridCol w:w="1305"/>
       </w:tblGrid>
       <w:tr>
-        <w:tblPrEx>
-          <w:tblCellMar>
-            <w:top w:w="0" w:type="dxa"/>
-            <w:bottom w:w="0" w:type="dxa"/>
-          </w:tblCellMar>
-        </w:tblPrEx>
         <w:tc>
           <w:tcPr>
             <w:tcW w:w="4508" w:type="dxa"/>
@@ -1679,12 +1722,6 @@
         </w:tc>
       </w:tr>
       <w:tr>
-        <w:tblPrEx>
-          <w:tblCellMar>
-            <w:top w:w="0" w:type="dxa"/>
-            <w:bottom w:w="0" w:type="dxa"/>
-          </w:tblCellMar>
-        </w:tblPrEx>
         <w:tc>
           <w:tcPr>
             <w:tcW w:w="4508" w:type="dxa"/>
@@ -1714,13 +1751,23 @@
               </w:rPr>
               <w:t xml:space="preserve">1. </w:t>
             </w:r>
+            <w:proofErr w:type="spellStart"/>
             <w:r>
               <w:rPr>
                 <w:sz w:val="28"/>
                 <w:szCs w:val="28"/>
                 <w:lang w:val="en-US"/>
               </w:rPr>
-              <w:t>Arduino UNO</w:t>
+              <w:t>Arduino</w:t>
+            </w:r>
+            <w:proofErr w:type="spellEnd"/>
+            <w:r>
+              <w:rPr>
+                <w:sz w:val="28"/>
+                <w:szCs w:val="28"/>
+                <w:lang w:val="en-US"/>
+              </w:rPr>
+              <w:t xml:space="preserve"> UNO</w:t>
             </w:r>
           </w:p>
         </w:tc>
@@ -1825,12 +1872,6 @@
         </w:tc>
       </w:tr>
       <w:tr>
-        <w:tblPrEx>
-          <w:tblCellMar>
-            <w:top w:w="0" w:type="dxa"/>
-            <w:bottom w:w="0" w:type="dxa"/>
-          </w:tblCellMar>
-        </w:tblPrEx>
         <w:tc>
           <w:tcPr>
             <w:tcW w:w="4508" w:type="dxa"/>
@@ -1977,12 +2018,6 @@
         </w:tc>
       </w:tr>
       <w:tr>
-        <w:tblPrEx>
-          <w:tblCellMar>
-            <w:top w:w="0" w:type="dxa"/>
-            <w:bottom w:w="0" w:type="dxa"/>
-          </w:tblCellMar>
-        </w:tblPrEx>
         <w:tc>
           <w:tcPr>
             <w:tcW w:w="4508" w:type="dxa"/>
@@ -2121,12 +2156,6 @@
         </w:tc>
       </w:tr>
       <w:tr>
-        <w:tblPrEx>
-          <w:tblCellMar>
-            <w:top w:w="0" w:type="dxa"/>
-            <w:bottom w:w="0" w:type="dxa"/>
-          </w:tblCellMar>
-        </w:tblPrEx>
         <w:tc>
           <w:tcPr>
             <w:tcW w:w="4508" w:type="dxa"/>
@@ -2188,6 +2217,7 @@
               </w:rPr>
               <w:t xml:space="preserve"> модуль </w:t>
             </w:r>
+            <w:proofErr w:type="spellStart"/>
             <w:r>
               <w:rPr>
                 <w:sz w:val="28"/>
@@ -2196,6 +2226,7 @@
               </w:rPr>
               <w:t>NodeMcu</w:t>
             </w:r>
+            <w:proofErr w:type="spellEnd"/>
             <w:r>
               <w:rPr>
                 <w:sz w:val="28"/>
@@ -2204,6 +2235,7 @@
               </w:rPr>
               <w:t xml:space="preserve"> </w:t>
             </w:r>
+            <w:proofErr w:type="spellStart"/>
             <w:r>
               <w:rPr>
                 <w:sz w:val="28"/>
@@ -2212,6 +2244,7 @@
               </w:rPr>
               <w:t>Lua</w:t>
             </w:r>
+            <w:proofErr w:type="spellEnd"/>
             <w:r>
               <w:rPr>
                 <w:sz w:val="28"/>
@@ -2339,12 +2372,6 @@
         </w:tc>
       </w:tr>
       <w:tr>
-        <w:tblPrEx>
-          <w:tblCellMar>
-            <w:top w:w="0" w:type="dxa"/>
-            <w:bottom w:w="0" w:type="dxa"/>
-          </w:tblCellMar>
-        </w:tblPrEx>
         <w:tc>
           <w:tcPr>
             <w:tcW w:w="4508" w:type="dxa"/>
@@ -2483,12 +2510,6 @@
         </w:tc>
       </w:tr>
       <w:tr>
-        <w:tblPrEx>
-          <w:tblCellMar>
-            <w:top w:w="0" w:type="dxa"/>
-            <w:bottom w:w="0" w:type="dxa"/>
-          </w:tblCellMar>
-        </w:tblPrEx>
         <w:tc>
           <w:tcPr>
             <w:tcW w:w="4508" w:type="dxa"/>
@@ -2619,12 +2640,6 @@
         </w:tc>
       </w:tr>
       <w:tr>
-        <w:tblPrEx>
-          <w:tblCellMar>
-            <w:top w:w="0" w:type="dxa"/>
-            <w:bottom w:w="0" w:type="dxa"/>
-          </w:tblCellMar>
-        </w:tblPrEx>
         <w:tc>
           <w:tcPr>
             <w:tcW w:w="4508" w:type="dxa"/>
@@ -2756,10 +2771,6 @@
       </w:tr>
       <w:tr>
         <w:tblPrEx>
-          <w:tblCellMar>
-            <w:top w:w="0" w:type="dxa"/>
-            <w:bottom w:w="0" w:type="dxa"/>
-          </w:tblCellMar>
           <w:tblLook w:val="01E0" w:firstRow="1" w:lastRow="1" w:firstColumn="1" w:lastColumn="1" w:noHBand="0" w:noVBand="0"/>
         </w:tblPrEx>
         <w:trPr>
@@ -2817,10 +2828,6 @@
       </w:tr>
       <w:tr>
         <w:tblPrEx>
-          <w:tblCellMar>
-            <w:top w:w="0" w:type="dxa"/>
-            <w:bottom w:w="0" w:type="dxa"/>
-          </w:tblCellMar>
           <w:tblLook w:val="01E0" w:firstRow="1" w:lastRow="1" w:firstColumn="1" w:lastColumn="1" w:noHBand="0" w:noVBand="0"/>
         </w:tblPrEx>
         <w:trPr>
@@ -3191,6 +3198,7 @@
           <w:lang w:val="ru-RU"/>
         </w:rPr>
       </w:pPr>
+      <w:proofErr w:type="gramStart"/>
       <w:r>
         <w:rPr>
           <w:rFonts w:eastAsiaTheme="minorEastAsia"/>
@@ -3198,7 +3206,17 @@
           <w:szCs w:val="28"/>
           <w:lang w:val="ru-RU"/>
         </w:rPr>
-        <w:t xml:space="preserve">где </w:t>
+        <w:t>где</w:t>
+      </w:r>
+      <w:proofErr w:type="gramEnd"/>
+      <w:r>
+        <w:rPr>
+          <w:rFonts w:eastAsiaTheme="minorEastAsia"/>
+          <w:sz w:val="28"/>
+          <w:szCs w:val="28"/>
+          <w:lang w:val="ru-RU"/>
+        </w:rPr>
+        <w:t xml:space="preserve"> </w:t>
       </w:r>
       <w:r>
         <w:rPr>
@@ -3239,80 +3257,93 @@
           <w:sz w:val="28"/>
           <w:szCs w:val="28"/>
         </w:rPr>
+        <w:t>V</w:t>
+      </w:r>
+      <w:r>
+        <w:rPr>
+          <w:rFonts w:eastAsiaTheme="minorEastAsia"/>
+          <w:sz w:val="28"/>
+          <w:szCs w:val="28"/>
+          <w:lang w:val="ru-RU"/>
+        </w:rPr>
+        <w:softHyphen/>
+      </w:r>
+      <w:proofErr w:type="spellStart"/>
+      <w:r>
+        <w:rPr>
+          <w:rFonts w:eastAsiaTheme="minorEastAsia"/>
+          <w:sz w:val="28"/>
+          <w:szCs w:val="28"/>
+          <w:vertAlign w:val="subscript"/>
+        </w:rPr>
+        <w:t>i</w:t>
+      </w:r>
+      <w:proofErr w:type="spellEnd"/>
+      <w:r>
+        <w:rPr>
+          <w:rFonts w:eastAsiaTheme="minorEastAsia"/>
+          <w:sz w:val="28"/>
+          <w:szCs w:val="28"/>
+          <w:vertAlign w:val="subscript"/>
+          <w:lang w:val="ru-RU"/>
+        </w:rPr>
+        <w:t xml:space="preserve"> </w:t>
+      </w:r>
+      <w:r>
+        <w:rPr>
+          <w:rFonts w:eastAsiaTheme="minorEastAsia"/>
+          <w:sz w:val="28"/>
+          <w:szCs w:val="28"/>
+          <w:lang w:val="ru-RU"/>
+        </w:rPr>
+        <w:t xml:space="preserve">– объем </w:t>
+      </w:r>
+      <w:proofErr w:type="spellStart"/>
+      <w:r>
+        <w:rPr>
+          <w:rFonts w:eastAsiaTheme="minorEastAsia"/>
+          <w:sz w:val="28"/>
+          <w:szCs w:val="28"/>
+        </w:rPr>
+        <w:t>i</w:t>
+      </w:r>
+      <w:proofErr w:type="spellEnd"/>
+      <w:r>
+        <w:rPr>
+          <w:rFonts w:eastAsiaTheme="minorEastAsia"/>
+          <w:sz w:val="28"/>
+          <w:szCs w:val="28"/>
+          <w:lang w:val="ru-RU"/>
+        </w:rPr>
+        <w:t>-ой функции</w:t>
+      </w:r>
+      <w:r>
+        <w:rPr>
+          <w:rFonts w:eastAsiaTheme="minorEastAsia"/>
+          <w:sz w:val="28"/>
+          <w:szCs w:val="28"/>
+          <w:lang w:val="ru-RU"/>
+        </w:rPr>
+        <w:t xml:space="preserve"> программной части </w:t>
+      </w:r>
+      <w:r>
+        <w:rPr>
+          <w:rFonts w:eastAsiaTheme="minorEastAsia"/>
+          <w:sz w:val="28"/>
+          <w:szCs w:val="28"/>
+          <w:lang w:val="ru-RU"/>
+        </w:rPr>
+        <w:t xml:space="preserve">(количество строк </w:t>
+      </w:r>
+      <w:r>
+        <w:rPr>
+          <w:rFonts w:eastAsiaTheme="minorEastAsia"/>
+          <w:sz w:val="28"/>
+          <w:szCs w:val="28"/>
+          <w:lang w:val="ru-RU"/>
+        </w:rPr>
         <w:lastRenderedPageBreak/>
-        <w:t>V</w:t>
-      </w:r>
-      <w:r>
-        <w:rPr>
-          <w:rFonts w:eastAsiaTheme="minorEastAsia"/>
-          <w:sz w:val="28"/>
-          <w:szCs w:val="28"/>
-          <w:lang w:val="ru-RU"/>
-        </w:rPr>
-        <w:softHyphen/>
-      </w:r>
-      <w:r>
-        <w:rPr>
-          <w:rFonts w:eastAsiaTheme="minorEastAsia"/>
-          <w:sz w:val="28"/>
-          <w:szCs w:val="28"/>
-          <w:vertAlign w:val="subscript"/>
-        </w:rPr>
-        <w:t>i</w:t>
-      </w:r>
-      <w:r>
-        <w:rPr>
-          <w:rFonts w:eastAsiaTheme="minorEastAsia"/>
-          <w:sz w:val="28"/>
-          <w:szCs w:val="28"/>
-          <w:vertAlign w:val="subscript"/>
-          <w:lang w:val="ru-RU"/>
-        </w:rPr>
-        <w:t xml:space="preserve"> </w:t>
-      </w:r>
-      <w:r>
-        <w:rPr>
-          <w:rFonts w:eastAsiaTheme="minorEastAsia"/>
-          <w:sz w:val="28"/>
-          <w:szCs w:val="28"/>
-          <w:lang w:val="ru-RU"/>
-        </w:rPr>
-        <w:t xml:space="preserve">– объем </w:t>
-      </w:r>
-      <w:r>
-        <w:rPr>
-          <w:rFonts w:eastAsiaTheme="minorEastAsia"/>
-          <w:sz w:val="28"/>
-          <w:szCs w:val="28"/>
-        </w:rPr>
-        <w:t>i</w:t>
-      </w:r>
-      <w:r>
-        <w:rPr>
-          <w:rFonts w:eastAsiaTheme="minorEastAsia"/>
-          <w:sz w:val="28"/>
-          <w:szCs w:val="28"/>
-          <w:lang w:val="ru-RU"/>
-        </w:rPr>
-        <w:t>-ой функции</w:t>
-      </w:r>
-      <w:r>
-        <w:rPr>
-          <w:rFonts w:eastAsiaTheme="minorEastAsia"/>
-          <w:sz w:val="28"/>
-          <w:szCs w:val="28"/>
-          <w:lang w:val="ru-RU"/>
-        </w:rPr>
-        <w:t xml:space="preserve"> программной части </w:t>
-      </w:r>
-      <w:r>
-        <w:rPr>
-          <w:rFonts w:eastAsiaTheme="minorEastAsia"/>
-          <w:sz w:val="28"/>
-          <w:szCs w:val="28"/>
-          <w:lang w:val="ru-RU"/>
-        </w:rPr>
-        <w:t>(количество строк исходного кода (</w:t>
+        <w:t>исходного кода (</w:t>
       </w:r>
       <w:r>
         <w:rPr>
@@ -3605,6 +3636,7 @@
           <w:szCs w:val="28"/>
         </w:rPr>
       </w:pPr>
+      <w:proofErr w:type="gramStart"/>
       <w:r>
         <w:rPr>
           <w:rFonts w:ascii="Times New Roman" w:eastAsiaTheme="minorEastAsia" w:hAnsi="Times New Roman" w:cs="Times New Roman"/>
@@ -3619,7 +3651,34 @@
           <w:sz w:val="28"/>
           <w:szCs w:val="28"/>
         </w:rPr>
-        <w:t xml:space="preserve">де Vyi – уточненный </w:t>
+        <w:t>де</w:t>
+      </w:r>
+      <w:proofErr w:type="gramEnd"/>
+      <w:r>
+        <w:rPr>
+          <w:rFonts w:ascii="Times New Roman" w:hAnsi="Times New Roman" w:cs="Times New Roman"/>
+          <w:sz w:val="28"/>
+          <w:szCs w:val="28"/>
+        </w:rPr>
+        <w:t xml:space="preserve"> </w:t>
+      </w:r>
+      <w:proofErr w:type="spellStart"/>
+      <w:r>
+        <w:rPr>
+          <w:rFonts w:ascii="Times New Roman" w:hAnsi="Times New Roman" w:cs="Times New Roman"/>
+          <w:sz w:val="28"/>
+          <w:szCs w:val="28"/>
+        </w:rPr>
+        <w:t>Vyi</w:t>
+      </w:r>
+      <w:proofErr w:type="spellEnd"/>
+      <w:r>
+        <w:rPr>
+          <w:rFonts w:ascii="Times New Roman" w:hAnsi="Times New Roman" w:cs="Times New Roman"/>
+          <w:sz w:val="28"/>
+          <w:szCs w:val="28"/>
+        </w:rPr>
+        <w:t xml:space="preserve"> – уточненный </w:t>
       </w:r>
       <w:r>
         <w:rPr>
@@ -3866,13 +3925,23 @@
                 <w:szCs w:val="28"/>
               </w:rPr>
             </w:pPr>
+            <w:proofErr w:type="gramStart"/>
             <w:r>
               <w:rPr>
                 <w:rFonts w:ascii="Times New Roman" w:hAnsi="Times New Roman" w:cs="Times New Roman"/>
                 <w:sz w:val="28"/>
                 <w:szCs w:val="28"/>
               </w:rPr>
-              <w:t>по каталогу</w:t>
+              <w:t>по</w:t>
+            </w:r>
+            <w:proofErr w:type="gramEnd"/>
+            <w:r>
+              <w:rPr>
+                <w:rFonts w:ascii="Times New Roman" w:hAnsi="Times New Roman" w:cs="Times New Roman"/>
+                <w:sz w:val="28"/>
+                <w:szCs w:val="28"/>
+              </w:rPr>
+              <w:t xml:space="preserve"> каталогу</w:t>
             </w:r>
           </w:p>
         </w:tc>
@@ -3889,6 +3958,7 @@
                 <w:szCs w:val="28"/>
               </w:rPr>
             </w:pPr>
+            <w:proofErr w:type="gramStart"/>
             <w:r>
               <w:rPr>
                 <w:rFonts w:ascii="Times New Roman" w:hAnsi="Times New Roman" w:cs="Times New Roman"/>
@@ -3897,6 +3967,7 @@
               </w:rPr>
               <w:t>уточненный</w:t>
             </w:r>
+            <w:proofErr w:type="gramEnd"/>
           </w:p>
         </w:tc>
       </w:tr>
@@ -4425,13 +4496,23 @@
           <w:szCs w:val="28"/>
         </w:rPr>
       </w:pPr>
+      <w:proofErr w:type="gramStart"/>
       <w:r>
         <w:rPr>
           <w:rFonts w:ascii="Times New Roman" w:hAnsi="Times New Roman" w:cs="Times New Roman"/>
           <w:sz w:val="28"/>
           <w:szCs w:val="28"/>
         </w:rPr>
-        <w:t xml:space="preserve">объемы функций были уменьшены и уточненный объем программного </w:t>
+        <w:t>объемы</w:t>
+      </w:r>
+      <w:proofErr w:type="gramEnd"/>
+      <w:r>
+        <w:rPr>
+          <w:rFonts w:ascii="Times New Roman" w:hAnsi="Times New Roman" w:cs="Times New Roman"/>
+          <w:sz w:val="28"/>
+          <w:szCs w:val="28"/>
+        </w:rPr>
+        <w:t xml:space="preserve"> функций были уменьшены и уточненный объем программного </w:t>
       </w:r>
       <w:r>
         <w:rPr>
@@ -4523,7 +4604,25 @@
           <w:sz w:val="28"/>
           <w:szCs w:val="28"/>
         </w:rPr>
-        <w:t>следовательно, согласно предоставленным данным таблиц, нормативная трудоемкость составит 190 чел./дн.</w:t>
+        <w:t>следовательно, согласно предоставленным данным таблиц, нормативная трудоемкость составит 190 чел./</w:t>
+      </w:r>
+      <w:proofErr w:type="spellStart"/>
+      <w:r>
+        <w:rPr>
+          <w:rFonts w:ascii="Times New Roman" w:hAnsi="Times New Roman" w:cs="Times New Roman"/>
+          <w:sz w:val="28"/>
+          <w:szCs w:val="28"/>
+        </w:rPr>
+        <w:t>дн</w:t>
+      </w:r>
+      <w:proofErr w:type="spellEnd"/>
+      <w:r>
+        <w:rPr>
+          <w:rFonts w:ascii="Times New Roman" w:hAnsi="Times New Roman" w:cs="Times New Roman"/>
+          <w:sz w:val="28"/>
+          <w:szCs w:val="28"/>
+        </w:rPr>
+        <w:t>.</w:t>
       </w:r>
     </w:p>
     <w:p>
@@ -4886,23 +4985,43 @@
           <w:szCs w:val="28"/>
         </w:rPr>
       </w:pPr>
+      <w:proofErr w:type="gramStart"/>
       <w:r>
         <w:rPr>
           <w:rFonts w:ascii="Times New Roman" w:hAnsi="Times New Roman" w:cs="Times New Roman"/>
           <w:sz w:val="28"/>
           <w:szCs w:val="28"/>
         </w:rPr>
-        <w:t>где Т</w:t>
-      </w:r>
+        <w:t>где</w:t>
+      </w:r>
+      <w:proofErr w:type="gramEnd"/>
       <w:r>
         <w:rPr>
           <w:rFonts w:ascii="Times New Roman" w:hAnsi="Times New Roman" w:cs="Times New Roman"/>
           <w:sz w:val="28"/>
           <w:szCs w:val="28"/>
+        </w:rPr>
+        <w:t xml:space="preserve"> </w:t>
+      </w:r>
+      <w:proofErr w:type="spellStart"/>
+      <w:r>
+        <w:rPr>
+          <w:rFonts w:ascii="Times New Roman" w:hAnsi="Times New Roman" w:cs="Times New Roman"/>
+          <w:sz w:val="28"/>
+          <w:szCs w:val="28"/>
+        </w:rPr>
+        <w:t>Т</w:t>
+      </w:r>
+      <w:r>
+        <w:rPr>
+          <w:rFonts w:ascii="Times New Roman" w:hAnsi="Times New Roman" w:cs="Times New Roman"/>
+          <w:sz w:val="28"/>
+          <w:szCs w:val="28"/>
           <w:vertAlign w:val="subscript"/>
         </w:rPr>
         <w:t>н</w:t>
       </w:r>
+      <w:proofErr w:type="spellEnd"/>
       <w:r>
         <w:rPr>
           <w:rFonts w:ascii="Times New Roman" w:hAnsi="Times New Roman" w:cs="Times New Roman"/>
@@ -4941,7 +5060,25 @@
           <w:sz w:val="28"/>
           <w:szCs w:val="28"/>
         </w:rPr>
-        <w:t>чел./дн.);</w:t>
+        <w:t>чел./</w:t>
+      </w:r>
+      <w:proofErr w:type="spellStart"/>
+      <w:r>
+        <w:rPr>
+          <w:rFonts w:ascii="Times New Roman" w:hAnsi="Times New Roman" w:cs="Times New Roman"/>
+          <w:sz w:val="28"/>
+          <w:szCs w:val="28"/>
+        </w:rPr>
+        <w:t>дн</w:t>
+      </w:r>
+      <w:proofErr w:type="spellEnd"/>
+      <w:r>
+        <w:rPr>
+          <w:rFonts w:ascii="Times New Roman" w:hAnsi="Times New Roman" w:cs="Times New Roman"/>
+          <w:sz w:val="28"/>
+          <w:szCs w:val="28"/>
+        </w:rPr>
+        <w:t>.);</w:t>
       </w:r>
     </w:p>
     <w:p>
@@ -4969,15 +5106,7 @@
           <w:sz w:val="28"/>
           <w:szCs w:val="28"/>
         </w:rPr>
-        <w:t>средства</w:t>
-      </w:r>
-      <w:r>
-        <w:rPr>
-          <w:rFonts w:ascii="Times New Roman" w:hAnsi="Times New Roman" w:cs="Times New Roman"/>
-          <w:sz w:val="28"/>
-          <w:szCs w:val="28"/>
-        </w:rPr>
-        <w:t>, ко</w:t>
+        <w:t>средства, ко</w:t>
       </w:r>
       <w:r>
         <w:rPr>
@@ -5194,13 +5323,24 @@
           <w:szCs w:val="28"/>
         </w:rPr>
       </w:pPr>
+      <w:proofErr w:type="gramStart"/>
       <w:r>
         <w:rPr>
           <w:rFonts w:ascii="Times New Roman" w:hAnsi="Times New Roman" w:cs="Times New Roman"/>
           <w:sz w:val="28"/>
           <w:szCs w:val="28"/>
         </w:rPr>
-        <w:t>где n –  количество учитываемых характеристик;</w:t>
+        <w:lastRenderedPageBreak/>
+        <w:t>где</w:t>
+      </w:r>
+      <w:proofErr w:type="gramEnd"/>
+      <w:r>
+        <w:rPr>
+          <w:rFonts w:ascii="Times New Roman" w:hAnsi="Times New Roman" w:cs="Times New Roman"/>
+          <w:sz w:val="28"/>
+          <w:szCs w:val="28"/>
+        </w:rPr>
+        <w:t xml:space="preserve"> n –  количество учитываемых характеристик;</w:t>
       </w:r>
     </w:p>
     <w:p>
@@ -5214,6 +5354,7 @@
           <w:szCs w:val="28"/>
         </w:rPr>
       </w:pPr>
+      <w:proofErr w:type="spellStart"/>
       <w:r>
         <w:rPr>
           <w:rFonts w:ascii="Times New Roman" w:hAnsi="Times New Roman" w:cs="Times New Roman"/>
@@ -5231,6 +5372,7 @@
         </w:rPr>
         <w:t>i</w:t>
       </w:r>
+      <w:proofErr w:type="spellEnd"/>
       <w:r>
         <w:rPr>
           <w:rFonts w:ascii="Times New Roman" w:hAnsi="Times New Roman" w:cs="Times New Roman"/>
@@ -5283,6 +5425,7 @@
           <w:szCs w:val="28"/>
         </w:rPr>
       </w:pPr>
+      <w:proofErr w:type="spellStart"/>
       <w:r>
         <w:rPr>
           <w:rFonts w:ascii="Times New Roman" w:hAnsi="Times New Roman" w:cs="Times New Roman"/>
@@ -5300,6 +5443,7 @@
         </w:rPr>
         <w:t>т</w:t>
       </w:r>
+      <w:proofErr w:type="spellEnd"/>
       <w:r>
         <w:rPr>
           <w:rFonts w:ascii="Times New Roman" w:hAnsi="Times New Roman" w:cs="Times New Roman"/>
@@ -5336,13 +5480,23 @@
           <w:szCs w:val="28"/>
         </w:rPr>
       </w:pPr>
+      <w:proofErr w:type="spellStart"/>
       <w:r>
         <w:rPr>
           <w:rFonts w:ascii="Times New Roman" w:hAnsi="Times New Roman" w:cs="Times New Roman"/>
           <w:sz w:val="28"/>
           <w:szCs w:val="28"/>
         </w:rPr>
-        <w:t>Кн – коэффициент, учитывающий степень новизны программного</w:t>
+        <w:t>Кн</w:t>
+      </w:r>
+      <w:proofErr w:type="spellEnd"/>
+      <w:r>
+        <w:rPr>
+          <w:rFonts w:ascii="Times New Roman" w:hAnsi="Times New Roman" w:cs="Times New Roman"/>
+          <w:sz w:val="28"/>
+          <w:szCs w:val="28"/>
+        </w:rPr>
+        <w:t xml:space="preserve"> – коэффициент, учитывающий степень новизны программного</w:t>
       </w:r>
       <w:r>
         <w:rPr>
@@ -5404,6 +5558,7 @@
         </w:rPr>
         <w:t xml:space="preserve"> обеспечивает интерактивный доступ и хранение, ведение и поиск данных в сложных структурах, соответственно, применяются К</w:t>
       </w:r>
+      <w:proofErr w:type="spellStart"/>
       <w:r>
         <w:rPr>
           <w:rFonts w:ascii="Times New Roman" w:eastAsiaTheme="minorEastAsia" w:hAnsi="Times New Roman" w:cs="Times New Roman"/>
@@ -5414,6 +5569,7 @@
         </w:rPr>
         <w:t>i</w:t>
       </w:r>
+      <w:proofErr w:type="spellEnd"/>
       <w:r>
         <w:rPr>
           <w:rFonts w:ascii="Times New Roman" w:eastAsiaTheme="minorEastAsia" w:hAnsi="Times New Roman" w:cs="Times New Roman"/>
@@ -5581,7 +5737,43 @@
           <w:sz w:val="28"/>
           <w:szCs w:val="28"/>
         </w:rPr>
-        <w:t>, составят Kт = 0,6 и Kн = 0,7 соответственно.</w:t>
+        <w:t xml:space="preserve">, составят </w:t>
+      </w:r>
+      <w:proofErr w:type="spellStart"/>
+      <w:r>
+        <w:rPr>
+          <w:rFonts w:ascii="Times New Roman" w:hAnsi="Times New Roman" w:cs="Times New Roman"/>
+          <w:sz w:val="28"/>
+          <w:szCs w:val="28"/>
+        </w:rPr>
+        <w:t>Kт</w:t>
+      </w:r>
+      <w:proofErr w:type="spellEnd"/>
+      <w:r>
+        <w:rPr>
+          <w:rFonts w:ascii="Times New Roman" w:hAnsi="Times New Roman" w:cs="Times New Roman"/>
+          <w:sz w:val="28"/>
+          <w:szCs w:val="28"/>
+        </w:rPr>
+        <w:t xml:space="preserve"> = 0,6 и </w:t>
+      </w:r>
+      <w:proofErr w:type="spellStart"/>
+      <w:r>
+        <w:rPr>
+          <w:rFonts w:ascii="Times New Roman" w:hAnsi="Times New Roman" w:cs="Times New Roman"/>
+          <w:sz w:val="28"/>
+          <w:szCs w:val="28"/>
+        </w:rPr>
+        <w:t>Kн</w:t>
+      </w:r>
+      <w:proofErr w:type="spellEnd"/>
+      <w:r>
+        <w:rPr>
+          <w:rFonts w:ascii="Times New Roman" w:hAnsi="Times New Roman" w:cs="Times New Roman"/>
+          <w:sz w:val="28"/>
+          <w:szCs w:val="28"/>
+        </w:rPr>
+        <w:t xml:space="preserve"> = 0,7 соответственно.</w:t>
       </w:r>
     </w:p>
     <w:p>
@@ -5748,7 +5940,25 @@
           <w:sz w:val="28"/>
           <w:szCs w:val="28"/>
         </w:rPr>
-        <w:t>Численность исполнителей проекта(Чи) рассчитывается по формуле:</w:t>
+        <w:t>Численность исполнителей проекта(</w:t>
+      </w:r>
+      <w:proofErr w:type="spellStart"/>
+      <w:r>
+        <w:rPr>
+          <w:rFonts w:ascii="Times New Roman" w:hAnsi="Times New Roman" w:cs="Times New Roman"/>
+          <w:sz w:val="28"/>
+          <w:szCs w:val="28"/>
+        </w:rPr>
+        <w:t>Чи</w:t>
+      </w:r>
+      <w:proofErr w:type="spellEnd"/>
+      <w:r>
+        <w:rPr>
+          <w:rFonts w:ascii="Times New Roman" w:hAnsi="Times New Roman" w:cs="Times New Roman"/>
+          <w:sz w:val="28"/>
+          <w:szCs w:val="28"/>
+        </w:rPr>
+        <w:t>) рассчитывается по формуле:</w:t>
       </w:r>
     </w:p>
     <w:p>
@@ -5998,13 +6208,41 @@
           <w:szCs w:val="28"/>
         </w:rPr>
       </w:pPr>
+      <w:proofErr w:type="gramStart"/>
       <w:r>
         <w:rPr>
           <w:rFonts w:ascii="Times New Roman" w:hAnsi="Times New Roman" w:cs="Times New Roman"/>
           <w:sz w:val="28"/>
           <w:szCs w:val="28"/>
         </w:rPr>
-        <w:t xml:space="preserve">где Фэф </w:t>
+        <w:t>где</w:t>
+      </w:r>
+      <w:proofErr w:type="gramEnd"/>
+      <w:r>
+        <w:rPr>
+          <w:rFonts w:ascii="Times New Roman" w:hAnsi="Times New Roman" w:cs="Times New Roman"/>
+          <w:sz w:val="28"/>
+          <w:szCs w:val="28"/>
+        </w:rPr>
+        <w:t xml:space="preserve"> </w:t>
+      </w:r>
+      <w:proofErr w:type="spellStart"/>
+      <w:r>
+        <w:rPr>
+          <w:rFonts w:ascii="Times New Roman" w:hAnsi="Times New Roman" w:cs="Times New Roman"/>
+          <w:sz w:val="28"/>
+          <w:szCs w:val="28"/>
+        </w:rPr>
+        <w:t>Фэф</w:t>
+      </w:r>
+      <w:proofErr w:type="spellEnd"/>
+      <w:r>
+        <w:rPr>
+          <w:rFonts w:ascii="Times New Roman" w:hAnsi="Times New Roman" w:cs="Times New Roman"/>
+          <w:sz w:val="28"/>
+          <w:szCs w:val="28"/>
+        </w:rPr>
+        <w:t xml:space="preserve"> </w:t>
       </w:r>
       <w:r>
         <w:rPr>
@@ -6020,7 +6258,25 @@
           <w:sz w:val="28"/>
           <w:szCs w:val="28"/>
         </w:rPr>
-        <w:t>эффективный фонд времени работы одного работника, (дн.);</w:t>
+        <w:t>эффективный фонд времени работы одного работника, (</w:t>
+      </w:r>
+      <w:proofErr w:type="spellStart"/>
+      <w:r>
+        <w:rPr>
+          <w:rFonts w:ascii="Times New Roman" w:hAnsi="Times New Roman" w:cs="Times New Roman"/>
+          <w:sz w:val="28"/>
+          <w:szCs w:val="28"/>
+        </w:rPr>
+        <w:t>дн</w:t>
+      </w:r>
+      <w:proofErr w:type="spellEnd"/>
+      <w:r>
+        <w:rPr>
+          <w:rFonts w:ascii="Times New Roman" w:hAnsi="Times New Roman" w:cs="Times New Roman"/>
+          <w:sz w:val="28"/>
+          <w:szCs w:val="28"/>
+        </w:rPr>
+        <w:t>.);</w:t>
       </w:r>
     </w:p>
     <w:p>
@@ -6033,13 +6289,23 @@
           <w:szCs w:val="28"/>
         </w:rPr>
       </w:pPr>
+      <w:proofErr w:type="spellStart"/>
       <w:r>
         <w:rPr>
           <w:rFonts w:ascii="Times New Roman" w:hAnsi="Times New Roman" w:cs="Times New Roman"/>
           <w:sz w:val="28"/>
           <w:szCs w:val="28"/>
         </w:rPr>
-        <w:t xml:space="preserve">Tо </w:t>
+        <w:t>Tо</w:t>
+      </w:r>
+      <w:proofErr w:type="spellEnd"/>
+      <w:r>
+        <w:rPr>
+          <w:rFonts w:ascii="Times New Roman" w:hAnsi="Times New Roman" w:cs="Times New Roman"/>
+          <w:sz w:val="28"/>
+          <w:szCs w:val="28"/>
+        </w:rPr>
+        <w:t xml:space="preserve"> </w:t>
       </w:r>
       <w:r>
         <w:rPr>
@@ -6055,7 +6321,25 @@
           <w:sz w:val="28"/>
           <w:szCs w:val="28"/>
         </w:rPr>
-        <w:t>общая трудоемкость разработки проекта, (чел./дн.);</w:t>
+        <w:t>общая трудоемкость разработки проекта, (чел./</w:t>
+      </w:r>
+      <w:proofErr w:type="spellStart"/>
+      <w:r>
+        <w:rPr>
+          <w:rFonts w:ascii="Times New Roman" w:hAnsi="Times New Roman" w:cs="Times New Roman"/>
+          <w:sz w:val="28"/>
+          <w:szCs w:val="28"/>
+        </w:rPr>
+        <w:t>дн</w:t>
+      </w:r>
+      <w:proofErr w:type="spellEnd"/>
+      <w:r>
+        <w:rPr>
+          <w:rFonts w:ascii="Times New Roman" w:hAnsi="Times New Roman" w:cs="Times New Roman"/>
+          <w:sz w:val="28"/>
+          <w:szCs w:val="28"/>
+        </w:rPr>
+        <w:t>.);</w:t>
       </w:r>
     </w:p>
     <w:p>
@@ -6068,13 +6352,23 @@
           <w:szCs w:val="28"/>
         </w:rPr>
       </w:pPr>
+      <w:proofErr w:type="spellStart"/>
       <w:r>
         <w:rPr>
           <w:rFonts w:ascii="Times New Roman" w:hAnsi="Times New Roman" w:cs="Times New Roman"/>
           <w:sz w:val="28"/>
           <w:szCs w:val="28"/>
         </w:rPr>
-        <w:t xml:space="preserve">Tp </w:t>
+        <w:t>Tp</w:t>
+      </w:r>
+      <w:proofErr w:type="spellEnd"/>
+      <w:r>
+        <w:rPr>
+          <w:rFonts w:ascii="Times New Roman" w:hAnsi="Times New Roman" w:cs="Times New Roman"/>
+          <w:sz w:val="28"/>
+          <w:szCs w:val="28"/>
+        </w:rPr>
+        <w:t xml:space="preserve"> </w:t>
       </w:r>
       <w:r>
         <w:rPr>
@@ -6417,7 +6711,6 @@
           <w:szCs w:val="28"/>
           <w:lang w:val="ru-RU"/>
         </w:rPr>
-        <w:lastRenderedPageBreak/>
         <w:tab/>
       </w:r>
       <w:r>
@@ -6565,6 +6858,7 @@
           <w:szCs w:val="28"/>
           <w:lang w:val="ru-RU"/>
         </w:rPr>
+        <w:lastRenderedPageBreak/>
         <w:t>Численн</w:t>
       </w:r>
       <w:r>
@@ -7178,6 +7472,7 @@
           <w:lang w:val="ru-RU"/>
         </w:rPr>
       </w:pPr>
+      <w:proofErr w:type="gramStart"/>
       <w:r>
         <w:rPr>
           <w:rFonts w:eastAsiaTheme="minorEastAsia"/>
@@ -7185,7 +7480,17 @@
           <w:szCs w:val="28"/>
           <w:lang w:val="ru-RU"/>
         </w:rPr>
-        <w:t xml:space="preserve">где </w:t>
+        <w:t>где</w:t>
+      </w:r>
+      <w:proofErr w:type="gramEnd"/>
+      <w:r>
+        <w:rPr>
+          <w:rFonts w:eastAsiaTheme="minorEastAsia"/>
+          <w:sz w:val="28"/>
+          <w:szCs w:val="28"/>
+          <w:lang w:val="ru-RU"/>
+        </w:rPr>
+        <w:t xml:space="preserve"> </w:t>
       </w:r>
       <w:r>
         <w:rPr>
@@ -7331,6 +7636,7 @@
         </w:rPr>
         <w:t xml:space="preserve"> – часовая тарифная ставка </w:t>
       </w:r>
+      <w:proofErr w:type="spellStart"/>
       <w:r>
         <w:rPr>
           <w:rFonts w:eastAsiaTheme="minorEastAsia"/>
@@ -7339,6 +7645,7 @@
         </w:rPr>
         <w:t>i</w:t>
       </w:r>
+      <w:proofErr w:type="spellEnd"/>
       <w:r>
         <w:rPr>
           <w:rFonts w:eastAsiaTheme="minorEastAsia"/>
@@ -7346,7 +7653,27 @@
           <w:szCs w:val="28"/>
           <w:lang w:val="ru-RU"/>
         </w:rPr>
-        <w:t>-го исполнителя, руб;</w:t>
+        <w:t xml:space="preserve">-го исполнителя, </w:t>
+      </w:r>
+      <w:proofErr w:type="spellStart"/>
+      <w:r>
+        <w:rPr>
+          <w:rFonts w:eastAsiaTheme="minorEastAsia"/>
+          <w:sz w:val="28"/>
+          <w:szCs w:val="28"/>
+          <w:lang w:val="ru-RU"/>
+        </w:rPr>
+        <w:t>руб</w:t>
+      </w:r>
+      <w:proofErr w:type="spellEnd"/>
+      <w:r>
+        <w:rPr>
+          <w:rFonts w:eastAsiaTheme="minorEastAsia"/>
+          <w:sz w:val="28"/>
+          <w:szCs w:val="28"/>
+          <w:lang w:val="ru-RU"/>
+        </w:rPr>
+        <w:t>;</w:t>
       </w:r>
     </w:p>
     <w:p>
@@ -7412,6 +7739,7 @@
         </w:rPr>
         <w:t xml:space="preserve"> – трудоемкость работ, выполняемых </w:t>
       </w:r>
+      <w:proofErr w:type="spellStart"/>
       <w:r>
         <w:rPr>
           <w:rFonts w:eastAsiaTheme="minorEastAsia"/>
@@ -7420,6 +7748,7 @@
         </w:rPr>
         <w:t>i</w:t>
       </w:r>
+      <w:proofErr w:type="spellEnd"/>
       <w:r>
         <w:rPr>
           <w:rFonts w:eastAsiaTheme="minorEastAsia"/>
@@ -7558,7 +7887,25 @@
                 <w:sz w:val="28"/>
                 <w:szCs w:val="28"/>
               </w:rPr>
-              <w:t>Эффективный фонд времени работы, дн.</w:t>
+              <w:t xml:space="preserve">Эффективный фонд времени работы, </w:t>
+            </w:r>
+            <w:proofErr w:type="spellStart"/>
+            <w:r>
+              <w:rPr>
+                <w:rFonts w:ascii="Times New Roman" w:hAnsi="Times New Roman" w:cs="Times New Roman"/>
+                <w:sz w:val="28"/>
+                <w:szCs w:val="28"/>
+              </w:rPr>
+              <w:t>дн</w:t>
+            </w:r>
+            <w:proofErr w:type="spellEnd"/>
+            <w:r>
+              <w:rPr>
+                <w:rFonts w:ascii="Times New Roman" w:hAnsi="Times New Roman" w:cs="Times New Roman"/>
+                <w:sz w:val="28"/>
+                <w:szCs w:val="28"/>
+              </w:rPr>
+              <w:t>.</w:t>
             </w:r>
           </w:p>
         </w:tc>
@@ -8360,6 +8707,7 @@
           <w:lang w:val="ru-RU"/>
         </w:rPr>
       </w:pPr>
+      <w:proofErr w:type="gramStart"/>
       <w:r>
         <w:rPr>
           <w:rFonts w:eastAsiaTheme="minorEastAsia"/>
@@ -8367,18 +8715,39 @@
           <w:szCs w:val="28"/>
           <w:lang w:val="ru-RU"/>
         </w:rPr>
-        <w:t>где Н</w:t>
-      </w:r>
+        <w:t>где</w:t>
+      </w:r>
+      <w:proofErr w:type="gramEnd"/>
       <w:r>
         <w:rPr>
           <w:rFonts w:eastAsiaTheme="minorEastAsia"/>
           <w:sz w:val="28"/>
           <w:szCs w:val="28"/>
+          <w:lang w:val="ru-RU"/>
+        </w:rPr>
+        <w:t xml:space="preserve"> </w:t>
+      </w:r>
+      <w:proofErr w:type="spellStart"/>
+      <w:r>
+        <w:rPr>
+          <w:rFonts w:eastAsiaTheme="minorEastAsia"/>
+          <w:sz w:val="28"/>
+          <w:szCs w:val="28"/>
+          <w:lang w:val="ru-RU"/>
+        </w:rPr>
+        <w:t>Н</w:t>
+      </w:r>
+      <w:r>
+        <w:rPr>
+          <w:rFonts w:eastAsiaTheme="minorEastAsia"/>
+          <w:sz w:val="28"/>
+          <w:szCs w:val="28"/>
           <w:vertAlign w:val="subscript"/>
           <w:lang w:val="ru-RU"/>
         </w:rPr>
         <w:t>д</w:t>
       </w:r>
+      <w:proofErr w:type="spellEnd"/>
       <w:r>
         <w:rPr>
           <w:rFonts w:eastAsiaTheme="minorEastAsia"/>
@@ -8521,15 +8890,7 @@
                 <w:sz w:val="28"/>
                 <w:szCs w:val="28"/>
               </w:rPr>
-              <m:t>393,3</m:t>
-            </m:r>
-            <m:r>
-              <w:rPr>
-                <w:rFonts w:ascii="Cambria Math" w:eastAsiaTheme="minorEastAsia" w:hAnsi="Cambria Math"/>
-                <w:sz w:val="28"/>
-                <w:szCs w:val="28"/>
-              </w:rPr>
-              <m:t xml:space="preserve"> ∙10</m:t>
+              <m:t>393,3 ∙10</m:t>
             </m:r>
           </m:num>
           <m:den>
@@ -8549,15 +8910,7 @@
             <w:sz w:val="28"/>
             <w:szCs w:val="28"/>
           </w:rPr>
-          <m:t>=39,33</m:t>
-        </m:r>
-        <m:r>
-          <w:rPr>
-            <w:rFonts w:ascii="Cambria Math" w:eastAsiaTheme="minorEastAsia" w:hAnsi="Cambria Math"/>
-            <w:sz w:val="28"/>
-            <w:szCs w:val="28"/>
-          </w:rPr>
-          <m:t xml:space="preserve"> руб.</m:t>
+          <m:t>=39,33 руб.</m:t>
         </m:r>
       </m:oMath>
       <w:r>
@@ -8599,18 +8952,30 @@
           <w:szCs w:val="28"/>
           <w:lang w:val="ru-RU"/>
         </w:rPr>
-        <w:t>Отчисления в фонд социальной защиты населения и на обязательное страхование (З</w:t>
-      </w:r>
+        <w:lastRenderedPageBreak/>
+        <w:t>Отчисления в фонд социальной защиты населения и на обязательное страхование (</w:t>
+      </w:r>
+      <w:proofErr w:type="spellStart"/>
       <w:r>
         <w:rPr>
           <w:rFonts w:eastAsiaTheme="minorEastAsia"/>
           <w:sz w:val="28"/>
           <w:szCs w:val="28"/>
+          <w:lang w:val="ru-RU"/>
+        </w:rPr>
+        <w:t>З</w:t>
+      </w:r>
+      <w:r>
+        <w:rPr>
+          <w:rFonts w:eastAsiaTheme="minorEastAsia"/>
+          <w:sz w:val="28"/>
+          <w:szCs w:val="28"/>
           <w:vertAlign w:val="subscript"/>
           <w:lang w:val="ru-RU"/>
         </w:rPr>
         <w:t>сз</w:t>
       </w:r>
+      <w:proofErr w:type="spellEnd"/>
       <w:r>
         <w:rPr>
           <w:rFonts w:eastAsiaTheme="minorEastAsia"/>
@@ -8917,13 +9282,32 @@
           <w:lang w:val="ru-RU"/>
         </w:rPr>
       </w:pPr>
-      <w:r>
-        <w:rPr>
-          <w:sz w:val="28"/>
-          <w:szCs w:val="28"/>
-          <w:lang w:val="ru-RU"/>
-        </w:rPr>
-        <w:t>где Н</w:t>
+      <w:proofErr w:type="gramStart"/>
+      <w:r>
+        <w:rPr>
+          <w:sz w:val="28"/>
+          <w:szCs w:val="28"/>
+          <w:lang w:val="ru-RU"/>
+        </w:rPr>
+        <w:t>где</w:t>
+      </w:r>
+      <w:proofErr w:type="gramEnd"/>
+      <w:r>
+        <w:rPr>
+          <w:sz w:val="28"/>
+          <w:szCs w:val="28"/>
+          <w:lang w:val="ru-RU"/>
+        </w:rPr>
+        <w:t xml:space="preserve"> </w:t>
+      </w:r>
+      <w:proofErr w:type="spellStart"/>
+      <w:r>
+        <w:rPr>
+          <w:sz w:val="28"/>
+          <w:szCs w:val="28"/>
+          <w:lang w:val="ru-RU"/>
+        </w:rPr>
+        <w:t>Н</w:t>
       </w:r>
       <w:r>
         <w:rPr>
@@ -8934,6 +9318,7 @@
         </w:rPr>
         <w:t>сз</w:t>
       </w:r>
+      <w:proofErr w:type="spellEnd"/>
       <w:r>
         <w:rPr>
           <w:sz w:val="28"/>
@@ -9075,16 +9460,7 @@
                 <w:szCs w:val="28"/>
                 <w:lang w:val="ru-RU"/>
               </w:rPr>
-              <m:t>(393,3+39,33</m:t>
-            </m:r>
-            <m:r>
-              <w:rPr>
-                <w:rFonts w:ascii="Cambria Math" w:hAnsi="Cambria Math"/>
-                <w:sz w:val="28"/>
-                <w:szCs w:val="28"/>
-                <w:lang w:val="ru-RU"/>
-              </w:rPr>
-              <m:t>)∙34,60</m:t>
+              <m:t>(393,3+39,33)∙34,60</m:t>
             </m:r>
           </m:num>
           <m:den>
@@ -9106,25 +9482,7 @@
             <w:szCs w:val="28"/>
             <w:lang w:val="ru-RU"/>
           </w:rPr>
-          <m:t>=</m:t>
-        </m:r>
-        <m:r>
-          <w:rPr>
-            <w:rFonts w:ascii="Cambria Math" w:hAnsi="Cambria Math"/>
-            <w:sz w:val="28"/>
-            <w:szCs w:val="28"/>
-            <w:lang w:val="ru-RU"/>
-          </w:rPr>
-          <m:t>149,89</m:t>
-        </m:r>
-        <m:r>
-          <w:rPr>
-            <w:rFonts w:ascii="Cambria Math" w:hAnsi="Cambria Math"/>
-            <w:sz w:val="28"/>
-            <w:szCs w:val="28"/>
-            <w:lang w:val="ru-RU"/>
-          </w:rPr>
-          <m:t xml:space="preserve"> руб</m:t>
+          <m:t>=149,89 руб</m:t>
         </m:r>
       </m:oMath>
       <w:r>
@@ -9437,16 +9795,7 @@
             <w:szCs w:val="28"/>
             <w:lang w:val="ru-RU"/>
           </w:rPr>
-          <m:t>=0.</m:t>
-        </m:r>
-        <m:r>
-          <w:rPr>
-            <w:rFonts w:ascii="Cambria Math" w:eastAsiaTheme="minorEastAsia" w:hAnsi="Cambria Math"/>
-            <w:sz w:val="28"/>
-            <w:szCs w:val="28"/>
-            <w:lang w:val="ru-RU"/>
-          </w:rPr>
-          <m:t>06</m:t>
+          <m:t>=0.06</m:t>
         </m:r>
         <m:f>
           <m:fPr>
@@ -9489,16 +9838,7 @@
             <w:szCs w:val="28"/>
             <w:lang w:val="ru-RU"/>
           </w:rPr>
-          <m:t>12=32,4</m:t>
-        </m:r>
-        <m:r>
-          <w:rPr>
-            <w:rFonts w:ascii="Cambria Math" w:eastAsiaTheme="minorEastAsia" w:hAnsi="Cambria Math"/>
-            <w:sz w:val="28"/>
-            <w:szCs w:val="28"/>
-            <w:lang w:val="ru-RU"/>
-          </w:rPr>
-          <m:t xml:space="preserve"> руб.</m:t>
+          <m:t>12=32,4 руб.</m:t>
         </m:r>
       </m:oMath>
       <w:r>
@@ -9585,18 +9925,29 @@
           <w:szCs w:val="28"/>
           <w:lang w:val="ru-RU"/>
         </w:rPr>
-        <w:t>Затраты по статье «Накладные расходы» (Р</w:t>
-      </w:r>
+        <w:t>Затраты по статье «Накладные расходы» (</w:t>
+      </w:r>
+      <w:proofErr w:type="spellStart"/>
       <w:r>
         <w:rPr>
           <w:rFonts w:eastAsiaTheme="minorEastAsia"/>
           <w:sz w:val="28"/>
           <w:szCs w:val="28"/>
+          <w:lang w:val="ru-RU"/>
+        </w:rPr>
+        <w:t>Р</w:t>
+      </w:r>
+      <w:r>
+        <w:rPr>
+          <w:rFonts w:eastAsiaTheme="minorEastAsia"/>
+          <w:sz w:val="28"/>
+          <w:szCs w:val="28"/>
           <w:vertAlign w:val="subscript"/>
           <w:lang w:val="ru-RU"/>
         </w:rPr>
         <w:t>н</w:t>
       </w:r>
+      <w:proofErr w:type="spellEnd"/>
       <w:r>
         <w:rPr>
           <w:rFonts w:eastAsiaTheme="minorEastAsia"/>
@@ -9619,7 +9970,7 @@
           <w:szCs w:val="28"/>
         </w:rPr>
       </w:pPr>
-      <w:bookmarkStart w:id="0" w:name="_Toc484296820"/>
+      <w:bookmarkStart w:id="1" w:name="_Toc484296820"/>
       <w:r>
         <w:rPr>
           <w:rFonts w:ascii="Times New Roman" w:eastAsiaTheme="minorEastAsia" w:hAnsi="Times New Roman" w:cs="Times New Roman"/>
@@ -9884,13 +10235,32 @@
           <w:szCs w:val="28"/>
         </w:rPr>
       </w:pPr>
-      <w:r>
-        <w:rPr>
-          <w:rFonts w:ascii="Times New Roman" w:eastAsiaTheme="minorEastAsia" w:hAnsi="Times New Roman" w:cs="Times New Roman"/>
-          <w:sz w:val="28"/>
-          <w:szCs w:val="28"/>
-        </w:rPr>
-        <w:t>где Н</w:t>
+      <w:proofErr w:type="gramStart"/>
+      <w:r>
+        <w:rPr>
+          <w:rFonts w:ascii="Times New Roman" w:eastAsiaTheme="minorEastAsia" w:hAnsi="Times New Roman" w:cs="Times New Roman"/>
+          <w:sz w:val="28"/>
+          <w:szCs w:val="28"/>
+        </w:rPr>
+        <w:t>где</w:t>
+      </w:r>
+      <w:proofErr w:type="gramEnd"/>
+      <w:r>
+        <w:rPr>
+          <w:rFonts w:ascii="Times New Roman" w:eastAsiaTheme="minorEastAsia" w:hAnsi="Times New Roman" w:cs="Times New Roman"/>
+          <w:sz w:val="28"/>
+          <w:szCs w:val="28"/>
+        </w:rPr>
+        <w:t xml:space="preserve"> </w:t>
+      </w:r>
+      <w:proofErr w:type="spellStart"/>
+      <w:r>
+        <w:rPr>
+          <w:rFonts w:ascii="Times New Roman" w:eastAsiaTheme="minorEastAsia" w:hAnsi="Times New Roman" w:cs="Times New Roman"/>
+          <w:sz w:val="28"/>
+          <w:szCs w:val="28"/>
+        </w:rPr>
+        <w:t>Н</w:t>
       </w:r>
       <w:r>
         <w:rPr>
@@ -9901,6 +10271,7 @@
         </w:rPr>
         <w:t>рн</w:t>
       </w:r>
+      <w:proofErr w:type="spellEnd"/>
       <w:r>
         <w:rPr>
           <w:rFonts w:ascii="Times New Roman" w:eastAsiaTheme="minorEastAsia" w:hAnsi="Times New Roman" w:cs="Times New Roman"/>
@@ -10034,15 +10405,7 @@
                 <w:sz w:val="28"/>
                 <w:szCs w:val="28"/>
               </w:rPr>
-              <m:t>393,3</m:t>
-            </m:r>
-            <m:r>
-              <w:rPr>
-                <w:rFonts w:ascii="Cambria Math" w:eastAsiaTheme="minorEastAsia" w:hAnsi="Cambria Math" w:cs="Times New Roman"/>
-                <w:sz w:val="28"/>
-                <w:szCs w:val="28"/>
-              </w:rPr>
-              <m:t xml:space="preserve"> ∙50</m:t>
+              <m:t>393,3 ∙50</m:t>
             </m:r>
           </m:num>
           <m:den>
@@ -10062,15 +10425,7 @@
             <w:sz w:val="28"/>
             <w:szCs w:val="28"/>
           </w:rPr>
-          <m:t>=196,65</m:t>
-        </m:r>
-        <m:r>
-          <w:rPr>
-            <w:rFonts w:ascii="Cambria Math" w:eastAsiaTheme="minorEastAsia" w:hAnsi="Cambria Math" w:cs="Times New Roman"/>
-            <w:sz w:val="28"/>
-            <w:szCs w:val="28"/>
-          </w:rPr>
-          <m:t xml:space="preserve"> руб.</m:t>
+          <m:t>=196,65 руб.</m:t>
         </m:r>
       </m:oMath>
       <w:r>
@@ -10622,31 +10977,7 @@
               <w:sz w:val="28"/>
               <w:szCs w:val="28"/>
             </w:rPr>
-            <m:t>=</m:t>
-          </m:r>
-          <m:r>
-            <w:rPr>
-              <w:rFonts w:ascii="Cambria Math" w:eastAsiaTheme="minorEastAsia" w:hAnsi="Cambria Math" w:cs="Times New Roman"/>
-              <w:sz w:val="28"/>
-              <w:szCs w:val="28"/>
-            </w:rPr>
-            <m:t>393,3+39,33+149,89+32,4+ 196,55=811,44</m:t>
-          </m:r>
-          <m:r>
-            <w:rPr>
-              <w:rFonts w:ascii="Cambria Math" w:eastAsiaTheme="minorEastAsia" w:hAnsi="Cambria Math" w:cs="Times New Roman"/>
-              <w:sz w:val="28"/>
-              <w:szCs w:val="28"/>
-            </w:rPr>
-            <m:t xml:space="preserve"> руб</m:t>
-          </m:r>
-          <m:r>
-            <w:rPr>
-              <w:rFonts w:ascii="Cambria Math" w:eastAsiaTheme="minorEastAsia" w:hAnsi="Cambria Math" w:cs="Times New Roman"/>
-              <w:sz w:val="28"/>
-              <w:szCs w:val="28"/>
-            </w:rPr>
-            <m:t>.</m:t>
+            <m:t>=393,3+39,33+149,89+32,4+ 196,55=811,44 руб.</m:t>
           </m:r>
         </m:oMath>
       </m:oMathPara>
@@ -10683,6 +11014,7 @@
           <w:sz w:val="28"/>
           <w:szCs w:val="28"/>
         </w:rPr>
+        <w:lastRenderedPageBreak/>
         <w:t>Также к общей сумме расходов следует добавить затраты на материалы, комплектующие и аппаратные модули из таблиц 7.1 и 7.2</w:t>
       </w:r>
       <w:r>
@@ -10794,31 +11126,7 @@
               <w:sz w:val="28"/>
               <w:szCs w:val="28"/>
             </w:rPr>
-            <m:t>=</m:t>
-          </m:r>
-          <m:r>
-            <w:rPr>
-              <w:rFonts w:ascii="Cambria Math" w:eastAsiaTheme="minorEastAsia" w:hAnsi="Cambria Math" w:cs="Times New Roman"/>
-              <w:sz w:val="28"/>
-              <w:szCs w:val="28"/>
-            </w:rPr>
-            <m:t>811,44+19,5+255,36=1086,3</m:t>
-          </m:r>
-          <m:r>
-            <w:rPr>
-              <w:rFonts w:ascii="Cambria Math" w:eastAsiaTheme="minorEastAsia" w:hAnsi="Cambria Math" w:cs="Times New Roman"/>
-              <w:sz w:val="28"/>
-              <w:szCs w:val="28"/>
-            </w:rPr>
-            <m:t xml:space="preserve"> руб</m:t>
-          </m:r>
-          <m:r>
-            <w:rPr>
-              <w:rFonts w:ascii="Cambria Math" w:eastAsiaTheme="minorEastAsia" w:hAnsi="Cambria Math" w:cs="Times New Roman"/>
-              <w:sz w:val="28"/>
-              <w:szCs w:val="28"/>
-            </w:rPr>
-            <m:t>.</m:t>
+            <m:t>=811,44+19,5+255,36=1086,3 руб.</m:t>
           </m:r>
         </m:oMath>
       </m:oMathPara>
@@ -10867,7 +11175,7 @@
         </w:rPr>
         <w:t xml:space="preserve"> Расчет экономического эффекта продажи </w:t>
       </w:r>
-      <w:bookmarkEnd w:id="0"/>
+      <w:bookmarkEnd w:id="1"/>
       <w:r>
         <w:rPr>
           <w:rFonts w:ascii="Times New Roman" w:eastAsiaTheme="minorEastAsia" w:hAnsi="Times New Roman" w:cs="Times New Roman"/>
@@ -11222,15 +11530,7 @@
             <w:sz w:val="28"/>
             <w:szCs w:val="28"/>
           </w:rPr>
-          <m:t>=</m:t>
-        </m:r>
-        <m:r>
-          <w:rPr>
-            <w:rFonts w:ascii="Cambria Math" w:eastAsiaTheme="minorEastAsia" w:hAnsi="Cambria Math" w:cs="Times New Roman"/>
-            <w:sz w:val="28"/>
-            <w:szCs w:val="28"/>
-          </w:rPr>
-          <m:t>Ц-НДС-</m:t>
+          <m:t>=Ц-НДС-</m:t>
         </m:r>
         <m:f>
           <m:fPr>
@@ -11360,13 +11660,23 @@
           <w:szCs w:val="28"/>
         </w:rPr>
       </w:pPr>
-      <w:r>
-        <w:rPr>
-          <w:rFonts w:ascii="Times New Roman" w:eastAsiaTheme="minorEastAsia" w:hAnsi="Times New Roman" w:cs="Times New Roman"/>
-          <w:sz w:val="28"/>
-          <w:szCs w:val="28"/>
-        </w:rPr>
-        <w:t>где Ц – предполагаемая цена (руб.);</w:t>
+      <w:proofErr w:type="gramStart"/>
+      <w:r>
+        <w:rPr>
+          <w:rFonts w:ascii="Times New Roman" w:eastAsiaTheme="minorEastAsia" w:hAnsi="Times New Roman" w:cs="Times New Roman"/>
+          <w:sz w:val="28"/>
+          <w:szCs w:val="28"/>
+        </w:rPr>
+        <w:t>где</w:t>
+      </w:r>
+      <w:proofErr w:type="gramEnd"/>
+      <w:r>
+        <w:rPr>
+          <w:rFonts w:ascii="Times New Roman" w:eastAsiaTheme="minorEastAsia" w:hAnsi="Times New Roman" w:cs="Times New Roman"/>
+          <w:sz w:val="28"/>
+          <w:szCs w:val="28"/>
+        </w:rPr>
+        <w:t xml:space="preserve"> Ц – предполагаемая цена (руб.);</w:t>
       </w:r>
     </w:p>
     <w:p>
@@ -11406,13 +11716,23 @@
           <w:szCs w:val="28"/>
         </w:rPr>
       </w:pPr>
-      <w:r>
-        <w:rPr>
-          <w:rFonts w:ascii="Times New Roman" w:eastAsiaTheme="minorEastAsia" w:hAnsi="Times New Roman" w:cs="Times New Roman"/>
-          <w:sz w:val="28"/>
-          <w:szCs w:val="28"/>
-        </w:rPr>
-        <w:t>Зр – затраты на разработку и реализацию (руб.);</w:t>
+      <w:proofErr w:type="spellStart"/>
+      <w:r>
+        <w:rPr>
+          <w:rFonts w:ascii="Times New Roman" w:eastAsiaTheme="minorEastAsia" w:hAnsi="Times New Roman" w:cs="Times New Roman"/>
+          <w:sz w:val="28"/>
+          <w:szCs w:val="28"/>
+        </w:rPr>
+        <w:t>Зр</w:t>
+      </w:r>
+      <w:proofErr w:type="spellEnd"/>
+      <w:r>
+        <w:rPr>
+          <w:rFonts w:ascii="Times New Roman" w:eastAsiaTheme="minorEastAsia" w:hAnsi="Times New Roman" w:cs="Times New Roman"/>
+          <w:sz w:val="28"/>
+          <w:szCs w:val="28"/>
+        </w:rPr>
+        <w:t xml:space="preserve"> – затраты на разработку и реализацию (руб.);</w:t>
       </w:r>
     </w:p>
     <w:p>
@@ -11838,23 +12158,7 @@
                   <w:sz w:val="28"/>
                   <w:szCs w:val="28"/>
                 </w:rPr>
-                <m:t>26</m:t>
-              </m:r>
-              <m:r>
-                <w:rPr>
-                  <w:rFonts w:ascii="Cambria Math" w:eastAsiaTheme="minorEastAsia" w:hAnsi="Cambria Math" w:cs="Times New Roman"/>
-                  <w:sz w:val="28"/>
-                  <w:szCs w:val="28"/>
-                </w:rPr>
-                <m:t>8</m:t>
-              </m:r>
-              <m:r>
-                <w:rPr>
-                  <w:rFonts w:ascii="Cambria Math" w:eastAsiaTheme="minorEastAsia" w:hAnsi="Cambria Math" w:cs="Times New Roman"/>
-                  <w:sz w:val="28"/>
-                  <w:szCs w:val="28"/>
-                </w:rPr>
-                <m:t>*20</m:t>
+                <m:t>268*20</m:t>
               </m:r>
             </m:num>
             <m:den>
@@ -11874,47 +12178,7 @@
               <w:sz w:val="28"/>
               <w:szCs w:val="28"/>
             </w:rPr>
-            <m:t>=</m:t>
-          </m:r>
-          <m:r>
-            <w:rPr>
-              <w:rFonts w:ascii="Cambria Math" w:eastAsiaTheme="minorEastAsia" w:hAnsi="Cambria Math" w:cs="Times New Roman"/>
-              <w:sz w:val="28"/>
-              <w:szCs w:val="28"/>
-            </w:rPr>
-            <m:t>4</m:t>
-          </m:r>
-          <m:r>
-            <w:rPr>
-              <w:rFonts w:ascii="Cambria Math" w:eastAsiaTheme="minorEastAsia" w:hAnsi="Cambria Math" w:cs="Times New Roman"/>
-              <w:sz w:val="28"/>
-              <w:szCs w:val="28"/>
-            </w:rPr>
-            <m:t>4</m:t>
-          </m:r>
-          <m:r>
-            <w:rPr>
-              <w:rFonts w:ascii="Cambria Math" w:eastAsiaTheme="minorEastAsia" w:hAnsi="Cambria Math" w:cs="Times New Roman"/>
-              <w:sz w:val="28"/>
-              <w:szCs w:val="28"/>
-            </w:rPr>
-            <m:t>,</m:t>
-          </m:r>
-          <m:r>
-            <w:rPr>
-              <w:rFonts w:ascii="Cambria Math" w:eastAsiaTheme="minorEastAsia" w:hAnsi="Cambria Math" w:cs="Times New Roman"/>
-              <w:sz w:val="28"/>
-              <w:szCs w:val="28"/>
-            </w:rPr>
-            <m:t>6</m:t>
-          </m:r>
-          <m:r>
-            <w:rPr>
-              <w:rFonts w:ascii="Cambria Math" w:eastAsiaTheme="minorEastAsia" w:hAnsi="Cambria Math" w:cs="Times New Roman"/>
-              <w:sz w:val="28"/>
-              <w:szCs w:val="28"/>
-            </w:rPr>
-            <m:t xml:space="preserve"> руб.</m:t>
+            <m:t>=44,6 руб.</m:t>
           </m:r>
         </m:oMath>
       </m:oMathPara>
@@ -11954,7 +12218,6 @@
           <w:sz w:val="28"/>
           <w:szCs w:val="28"/>
         </w:rPr>
-        <w:lastRenderedPageBreak/>
         <w:t>Затраты на реализацию примем 5% от расходов на разработку</w:t>
       </w:r>
       <w:r>
@@ -12055,15 +12318,7 @@
                 <w:sz w:val="28"/>
                 <w:szCs w:val="28"/>
               </w:rPr>
-              <m:t>е</m:t>
-            </m:r>
-            <m:r>
-              <w:rPr>
-                <w:rFonts w:ascii="Cambria Math" w:eastAsiaTheme="minorEastAsia" w:hAnsi="Cambria Math" w:cs="Times New Roman"/>
-                <w:sz w:val="28"/>
-                <w:szCs w:val="28"/>
-              </w:rPr>
-              <m:t>д</m:t>
+              <m:t>ед</m:t>
             </m:r>
           </m:sub>
         </m:sSub>
@@ -12073,55 +12328,7 @@
             <w:sz w:val="28"/>
             <w:szCs w:val="28"/>
           </w:rPr>
-          <m:t>=</m:t>
-        </m:r>
-        <m:r>
-          <w:rPr>
-            <w:rFonts w:ascii="Cambria Math" w:eastAsiaTheme="minorEastAsia" w:hAnsi="Cambria Math" w:cs="Times New Roman"/>
-            <w:sz w:val="28"/>
-            <w:szCs w:val="28"/>
-          </w:rPr>
-          <m:t xml:space="preserve">  </m:t>
-        </m:r>
-        <m:r>
-          <w:rPr>
-            <w:rFonts w:ascii="Cambria Math" w:eastAsiaTheme="minorEastAsia" w:hAnsi="Cambria Math" w:cs="Times New Roman"/>
-            <w:sz w:val="28"/>
-            <w:szCs w:val="28"/>
-          </w:rPr>
-          <m:t>26</m:t>
-        </m:r>
-        <m:r>
-          <w:rPr>
-            <w:rFonts w:ascii="Cambria Math" w:eastAsiaTheme="minorEastAsia" w:hAnsi="Cambria Math" w:cs="Times New Roman"/>
-            <w:sz w:val="28"/>
-            <w:szCs w:val="28"/>
-          </w:rPr>
-          <m:t>8</m:t>
-        </m:r>
-        <m:r>
-          <w:rPr>
-            <w:rFonts w:ascii="Cambria Math" w:eastAsiaTheme="minorEastAsia" w:hAnsi="Cambria Math" w:cs="Times New Roman"/>
-            <w:sz w:val="28"/>
-            <w:szCs w:val="28"/>
-          </w:rPr>
-          <m:t>-</m:t>
-        </m:r>
-        <m:r>
-          <w:rPr>
-            <w:rFonts w:ascii="Cambria Math" w:eastAsiaTheme="minorEastAsia" w:hAnsi="Cambria Math" w:cs="Times New Roman"/>
-            <w:sz w:val="28"/>
-            <w:szCs w:val="28"/>
-          </w:rPr>
-          <m:t>44,6</m:t>
-        </m:r>
-        <m:r>
-          <w:rPr>
-            <w:rFonts w:ascii="Cambria Math" w:eastAsiaTheme="minorEastAsia" w:hAnsi="Cambria Math" w:cs="Times New Roman"/>
-            <w:sz w:val="28"/>
-            <w:szCs w:val="28"/>
-          </w:rPr>
-          <m:t>-</m:t>
+          <m:t>=  268-44,6-</m:t>
         </m:r>
         <m:f>
           <m:fPr>
@@ -12141,31 +12348,7 @@
                 <w:sz w:val="28"/>
                 <w:szCs w:val="28"/>
               </w:rPr>
-              <m:t>1086,3</m:t>
-            </m:r>
-            <m:r>
-              <w:rPr>
-                <w:rFonts w:ascii="Cambria Math" w:eastAsiaTheme="minorEastAsia" w:hAnsi="Cambria Math" w:cs="Times New Roman"/>
-                <w:sz w:val="28"/>
-                <w:szCs w:val="28"/>
-              </w:rPr>
-              <m:t>+</m:t>
-            </m:r>
-            <m:r>
-              <w:rPr>
-                <w:rFonts w:ascii="Cambria Math" w:eastAsiaTheme="minorEastAsia" w:hAnsi="Cambria Math" w:cs="Times New Roman"/>
-                <w:sz w:val="28"/>
-                <w:szCs w:val="28"/>
-              </w:rPr>
-              <m:t>1086,3</m:t>
-            </m:r>
-            <m:r>
-              <w:rPr>
-                <w:rFonts w:ascii="Cambria Math" w:eastAsiaTheme="minorEastAsia" w:hAnsi="Cambria Math" w:cs="Times New Roman"/>
-                <w:sz w:val="28"/>
-                <w:szCs w:val="28"/>
-              </w:rPr>
-              <m:t>*0,05</m:t>
+              <m:t>1086,3+1086,3*0,05</m:t>
             </m:r>
           </m:num>
           <m:den>
@@ -12174,7 +12357,6 @@
                 <w:rFonts w:ascii="Cambria Math" w:eastAsiaTheme="minorEastAsia" w:hAnsi="Cambria Math" w:cs="Times New Roman"/>
                 <w:sz w:val="28"/>
                 <w:szCs w:val="28"/>
-                <w:lang w:val="en-US"/>
               </w:rPr>
               <m:t>10</m:t>
             </m:r>
@@ -12186,23 +12368,7 @@
             <w:sz w:val="28"/>
             <w:szCs w:val="28"/>
           </w:rPr>
-          <m:t xml:space="preserve"> </m:t>
-        </m:r>
-        <m:r>
-          <w:rPr>
-            <w:rFonts w:ascii="Cambria Math" w:eastAsiaTheme="minorEastAsia" w:hAnsi="Cambria Math" w:cs="Times New Roman"/>
-            <w:sz w:val="28"/>
-            <w:szCs w:val="28"/>
-          </w:rPr>
-          <m:t>=</m:t>
-        </m:r>
-        <m:r>
-          <w:rPr>
-            <w:rFonts w:ascii="Cambria Math" w:eastAsiaTheme="minorEastAsia" w:hAnsi="Cambria Math" w:cs="Times New Roman"/>
-            <w:sz w:val="28"/>
-            <w:szCs w:val="28"/>
-          </w:rPr>
-          <m:t>109,3</m:t>
+          <m:t xml:space="preserve"> =109,3</m:t>
         </m:r>
       </m:oMath>
       <w:r>
@@ -12456,13 +12622,41 @@
           <w:szCs w:val="28"/>
         </w:rPr>
       </w:pPr>
-      <w:r>
-        <w:rPr>
-          <w:rFonts w:ascii="Times New Roman" w:eastAsiaTheme="minorEastAsia" w:hAnsi="Times New Roman" w:cs="Times New Roman"/>
-          <w:sz w:val="28"/>
-          <w:szCs w:val="28"/>
-        </w:rPr>
-        <w:t>где Пед – прибыль от продажи одной копии (руб.);</w:t>
+      <w:proofErr w:type="gramStart"/>
+      <w:r>
+        <w:rPr>
+          <w:rFonts w:ascii="Times New Roman" w:eastAsiaTheme="minorEastAsia" w:hAnsi="Times New Roman" w:cs="Times New Roman"/>
+          <w:sz w:val="28"/>
+          <w:szCs w:val="28"/>
+        </w:rPr>
+        <w:t>где</w:t>
+      </w:r>
+      <w:proofErr w:type="gramEnd"/>
+      <w:r>
+        <w:rPr>
+          <w:rFonts w:ascii="Times New Roman" w:eastAsiaTheme="minorEastAsia" w:hAnsi="Times New Roman" w:cs="Times New Roman"/>
+          <w:sz w:val="28"/>
+          <w:szCs w:val="28"/>
+        </w:rPr>
+        <w:t xml:space="preserve"> </w:t>
+      </w:r>
+      <w:proofErr w:type="spellStart"/>
+      <w:r>
+        <w:rPr>
+          <w:rFonts w:ascii="Times New Roman" w:eastAsiaTheme="minorEastAsia" w:hAnsi="Times New Roman" w:cs="Times New Roman"/>
+          <w:sz w:val="28"/>
+          <w:szCs w:val="28"/>
+        </w:rPr>
+        <w:t>Пед</w:t>
+      </w:r>
+      <w:proofErr w:type="spellEnd"/>
+      <w:r>
+        <w:rPr>
+          <w:rFonts w:ascii="Times New Roman" w:eastAsiaTheme="minorEastAsia" w:hAnsi="Times New Roman" w:cs="Times New Roman"/>
+          <w:sz w:val="28"/>
+          <w:szCs w:val="28"/>
+        </w:rPr>
+        <w:t xml:space="preserve"> – прибыль от продажи одной копии (руб.);</w:t>
       </w:r>
     </w:p>
     <w:p>
@@ -12539,23 +12733,7 @@
             <w:sz w:val="28"/>
             <w:szCs w:val="28"/>
           </w:rPr>
-          <m:t>109</m:t>
-        </m:r>
-        <m:r>
-          <w:rPr>
-            <w:rFonts w:ascii="Cambria Math" w:eastAsiaTheme="minorEastAsia" w:hAnsi="Cambria Math" w:cs="Times New Roman"/>
-            <w:sz w:val="28"/>
-            <w:szCs w:val="28"/>
-          </w:rPr>
-          <m:t>,</m:t>
-        </m:r>
-        <m:r>
-          <w:rPr>
-            <w:rFonts w:ascii="Cambria Math" w:eastAsiaTheme="minorEastAsia" w:hAnsi="Cambria Math" w:cs="Times New Roman"/>
-            <w:sz w:val="28"/>
-            <w:szCs w:val="28"/>
-          </w:rPr>
-          <m:t xml:space="preserve">3 </m:t>
+          <m:t xml:space="preserve">109,3 </m:t>
         </m:r>
       </m:oMath>
       <w:r>
@@ -12837,15 +13015,7 @@
             <w:sz w:val="28"/>
             <w:szCs w:val="28"/>
           </w:rPr>
-          <m:t>Р</m:t>
-        </m:r>
-        <m:r>
-          <w:rPr>
-            <w:rFonts w:ascii="Cambria Math" w:eastAsiaTheme="minorEastAsia" w:hAnsi="Cambria Math" w:cs="Times New Roman"/>
-            <w:sz w:val="28"/>
-            <w:szCs w:val="28"/>
-          </w:rPr>
-          <m:t>=</m:t>
+          <m:t>Р=</m:t>
         </m:r>
         <m:f>
           <m:fPr>
@@ -12874,7 +13044,6 @@
                 <w:rFonts w:ascii="Cambria Math" w:eastAsiaTheme="minorEastAsia" w:hAnsi="Cambria Math" w:cs="Times New Roman"/>
                 <w:sz w:val="28"/>
                 <w:szCs w:val="28"/>
-                <w:lang w:val="en-US"/>
               </w:rPr>
               <m:t>Зр</m:t>
             </m:r>
@@ -13007,13 +13176,23 @@
           <w:szCs w:val="28"/>
         </w:rPr>
       </w:pPr>
-      <w:r>
-        <w:rPr>
-          <w:rFonts w:ascii="Times New Roman" w:eastAsiaTheme="minorEastAsia" w:hAnsi="Times New Roman" w:cs="Times New Roman"/>
-          <w:sz w:val="28"/>
-          <w:szCs w:val="28"/>
-        </w:rPr>
-        <w:t>где П – годовая прибыль (руб.);</w:t>
+      <w:proofErr w:type="gramStart"/>
+      <w:r>
+        <w:rPr>
+          <w:rFonts w:ascii="Times New Roman" w:eastAsiaTheme="minorEastAsia" w:hAnsi="Times New Roman" w:cs="Times New Roman"/>
+          <w:sz w:val="28"/>
+          <w:szCs w:val="28"/>
+        </w:rPr>
+        <w:t>где</w:t>
+      </w:r>
+      <w:proofErr w:type="gramEnd"/>
+      <w:r>
+        <w:rPr>
+          <w:rFonts w:ascii="Times New Roman" w:eastAsiaTheme="minorEastAsia" w:hAnsi="Times New Roman" w:cs="Times New Roman"/>
+          <w:sz w:val="28"/>
+          <w:szCs w:val="28"/>
+        </w:rPr>
+        <w:t xml:space="preserve"> П – годовая прибыль (руб.);</w:t>
       </w:r>
     </w:p>
     <w:p>
@@ -13036,13 +13215,23 @@
         </w:rPr>
         <w:t xml:space="preserve">    </w:t>
       </w:r>
-      <w:r>
-        <w:rPr>
-          <w:rFonts w:ascii="Times New Roman" w:eastAsiaTheme="minorEastAsia" w:hAnsi="Times New Roman" w:cs="Times New Roman"/>
-          <w:sz w:val="28"/>
-          <w:szCs w:val="28"/>
-        </w:rPr>
-        <w:t>Зр – сумма расходов на разработку и реализацию (руб.).</w:t>
+      <w:proofErr w:type="spellStart"/>
+      <w:r>
+        <w:rPr>
+          <w:rFonts w:ascii="Times New Roman" w:eastAsiaTheme="minorEastAsia" w:hAnsi="Times New Roman" w:cs="Times New Roman"/>
+          <w:sz w:val="28"/>
+          <w:szCs w:val="28"/>
+        </w:rPr>
+        <w:t>Зр</w:t>
+      </w:r>
+      <w:proofErr w:type="spellEnd"/>
+      <w:r>
+        <w:rPr>
+          <w:rFonts w:ascii="Times New Roman" w:eastAsiaTheme="minorEastAsia" w:hAnsi="Times New Roman" w:cs="Times New Roman"/>
+          <w:sz w:val="28"/>
+          <w:szCs w:val="28"/>
+        </w:rPr>
+        <w:t xml:space="preserve"> – сумма расходов на разработку и реализацию (руб.).</w:t>
       </w:r>
     </w:p>
     <w:p>
@@ -13079,15 +13268,7 @@
             <w:sz w:val="28"/>
             <w:szCs w:val="28"/>
           </w:rPr>
-          <m:t>Р</m:t>
-        </m:r>
-        <m:r>
-          <w:rPr>
-            <w:rFonts w:ascii="Cambria Math" w:eastAsiaTheme="minorEastAsia" w:hAnsi="Cambria Math" w:cs="Times New Roman"/>
-            <w:sz w:val="28"/>
-            <w:szCs w:val="28"/>
-          </w:rPr>
-          <m:t>=</m:t>
+          <m:t>Р=</m:t>
         </m:r>
         <m:f>
           <m:fPr>
@@ -13120,23 +13301,7 @@
                 <w:sz w:val="28"/>
                 <w:szCs w:val="28"/>
               </w:rPr>
-              <m:t>1086,3</m:t>
-            </m:r>
-            <m:r>
-              <w:rPr>
-                <w:rFonts w:ascii="Cambria Math" w:eastAsiaTheme="minorEastAsia" w:hAnsi="Cambria Math" w:cs="Times New Roman"/>
-                <w:sz w:val="28"/>
-                <w:szCs w:val="28"/>
-              </w:rPr>
-              <m:t>+</m:t>
-            </m:r>
-            <m:r>
-              <w:rPr>
-                <w:rFonts w:ascii="Cambria Math" w:eastAsiaTheme="minorEastAsia" w:hAnsi="Cambria Math" w:cs="Times New Roman"/>
-                <w:sz w:val="28"/>
-                <w:szCs w:val="28"/>
-              </w:rPr>
-              <m:t>1086,3</m:t>
+              <m:t>1086,3+1086,3</m:t>
             </m:r>
             <m:r>
               <m:rPr>
@@ -13176,23 +13341,7 @@
             <w:sz w:val="28"/>
             <w:szCs w:val="28"/>
           </w:rPr>
-          <m:t>100%=</m:t>
-        </m:r>
-        <m:r>
-          <w:rPr>
-            <w:rFonts w:ascii="Cambria Math" w:eastAsiaTheme="minorEastAsia" w:hAnsi="Cambria Math" w:cs="Times New Roman"/>
-            <w:sz w:val="28"/>
-            <w:szCs w:val="28"/>
-          </w:rPr>
-          <m:t>96</m:t>
-        </m:r>
-        <m:r>
-          <w:rPr>
-            <w:rFonts w:ascii="Cambria Math" w:eastAsiaTheme="minorEastAsia" w:hAnsi="Cambria Math" w:cs="Times New Roman"/>
-            <w:sz w:val="28"/>
-            <w:szCs w:val="28"/>
-          </w:rPr>
-          <m:t>%</m:t>
+          <m:t>100%=96%</m:t>
         </m:r>
       </m:oMath>
       <w:r>
@@ -13402,23 +13551,7 @@
             <w:sz w:val="28"/>
             <w:szCs w:val="28"/>
           </w:rPr>
-          <m:t>ЧП</m:t>
-        </m:r>
-        <m:r>
-          <w:rPr>
-            <w:rFonts w:ascii="Cambria Math" w:eastAsiaTheme="minorEastAsia" w:hAnsi="Cambria Math" w:cs="Times New Roman"/>
-            <w:sz w:val="28"/>
-            <w:szCs w:val="28"/>
-          </w:rPr>
-          <m:t>=</m:t>
-        </m:r>
-        <m:r>
-          <w:rPr>
-            <w:rFonts w:ascii="Cambria Math" w:eastAsiaTheme="minorEastAsia" w:hAnsi="Cambria Math" w:cs="Times New Roman"/>
-            <w:sz w:val="28"/>
-            <w:szCs w:val="28"/>
-          </w:rPr>
-          <m:t xml:space="preserve">П- </m:t>
+          <m:t xml:space="preserve">ЧП=П- </m:t>
         </m:r>
         <m:f>
           <m:fPr>
@@ -13449,18 +13582,7 @@
                 <w:sz w:val="28"/>
                 <w:szCs w:val="28"/>
               </w:rPr>
-              <m:t>∙</m:t>
-            </m:r>
-            <m:r>
-              <m:rPr>
-                <m:sty m:val="p"/>
-              </m:rPr>
-              <w:rPr>
-                <w:rFonts w:ascii="Cambria Math" w:eastAsiaTheme="minorEastAsia" w:hAnsi="Cambria Math" w:cs="Times New Roman"/>
-                <w:sz w:val="28"/>
-                <w:szCs w:val="28"/>
-              </w:rPr>
-              <m:t>Нприб</m:t>
+              <m:t>∙Нприб</m:t>
             </m:r>
           </m:num>
           <m:den>
@@ -13582,13 +13704,23 @@
           <w:szCs w:val="28"/>
         </w:rPr>
       </w:pPr>
-      <w:r>
-        <w:rPr>
-          <w:rFonts w:ascii="Times New Roman" w:eastAsiaTheme="minorEastAsia" w:hAnsi="Times New Roman" w:cs="Times New Roman"/>
-          <w:sz w:val="28"/>
-          <w:szCs w:val="28"/>
-        </w:rPr>
-        <w:t>где ЧП – чистая прибыль;</w:t>
+      <w:proofErr w:type="gramStart"/>
+      <w:r>
+        <w:rPr>
+          <w:rFonts w:ascii="Times New Roman" w:eastAsiaTheme="minorEastAsia" w:hAnsi="Times New Roman" w:cs="Times New Roman"/>
+          <w:sz w:val="28"/>
+          <w:szCs w:val="28"/>
+        </w:rPr>
+        <w:t>где</w:t>
+      </w:r>
+      <w:proofErr w:type="gramEnd"/>
+      <w:r>
+        <w:rPr>
+          <w:rFonts w:ascii="Times New Roman" w:eastAsiaTheme="minorEastAsia" w:hAnsi="Times New Roman" w:cs="Times New Roman"/>
+          <w:sz w:val="28"/>
+          <w:szCs w:val="28"/>
+        </w:rPr>
+        <w:t xml:space="preserve"> ЧП – чистая прибыль;</w:t>
       </w:r>
     </w:p>
     <w:p>
@@ -13640,13 +13772,23 @@
         </w:rPr>
         <w:t xml:space="preserve">    </w:t>
       </w:r>
-      <w:r>
-        <w:rPr>
-          <w:rFonts w:ascii="Times New Roman" w:eastAsiaTheme="minorEastAsia" w:hAnsi="Times New Roman" w:cs="Times New Roman"/>
-          <w:sz w:val="28"/>
-          <w:szCs w:val="28"/>
-        </w:rPr>
-        <w:t>Нприб – норматив налога на прибыль (18%).</w:t>
+      <w:proofErr w:type="spellStart"/>
+      <w:r>
+        <w:rPr>
+          <w:rFonts w:ascii="Times New Roman" w:eastAsiaTheme="minorEastAsia" w:hAnsi="Times New Roman" w:cs="Times New Roman"/>
+          <w:sz w:val="28"/>
+          <w:szCs w:val="28"/>
+        </w:rPr>
+        <w:t>Нприб</w:t>
+      </w:r>
+      <w:proofErr w:type="spellEnd"/>
+      <w:r>
+        <w:rPr>
+          <w:rFonts w:ascii="Times New Roman" w:eastAsiaTheme="minorEastAsia" w:hAnsi="Times New Roman" w:cs="Times New Roman"/>
+          <w:sz w:val="28"/>
+          <w:szCs w:val="28"/>
+        </w:rPr>
+        <w:t xml:space="preserve"> – норматив налога на прибыль (18%).</w:t>
       </w:r>
     </w:p>
     <w:p>
@@ -13729,31 +13871,7 @@
               <w:sz w:val="28"/>
               <w:szCs w:val="28"/>
             </w:rPr>
-            <m:t>ЧП</m:t>
-          </m:r>
-          <m:r>
-            <w:rPr>
-              <w:rFonts w:ascii="Cambria Math" w:eastAsiaTheme="minorEastAsia" w:hAnsi="Cambria Math" w:cs="Times New Roman"/>
-              <w:sz w:val="28"/>
-              <w:szCs w:val="28"/>
-            </w:rPr>
-            <m:t>=</m:t>
-          </m:r>
-          <m:r>
-            <w:rPr>
-              <w:rFonts w:ascii="Cambria Math" w:eastAsiaTheme="minorEastAsia" w:hAnsi="Cambria Math" w:cs="Times New Roman"/>
-              <w:sz w:val="28"/>
-              <w:szCs w:val="28"/>
-            </w:rPr>
-            <m:t>1093</m:t>
-          </m:r>
-          <m:r>
-            <w:rPr>
-              <w:rFonts w:ascii="Cambria Math" w:eastAsiaTheme="minorEastAsia" w:hAnsi="Cambria Math" w:cs="Times New Roman"/>
-              <w:sz w:val="28"/>
-              <w:szCs w:val="28"/>
-            </w:rPr>
-            <m:t xml:space="preserve">- </m:t>
+            <m:t xml:space="preserve">ЧП=1093- </m:t>
           </m:r>
           <m:f>
             <m:fPr>
@@ -13784,18 +13902,7 @@
                   <w:sz w:val="28"/>
                   <w:szCs w:val="28"/>
                 </w:rPr>
-                <m:t>∙</m:t>
-              </m:r>
-              <m:r>
-                <m:rPr>
-                  <m:sty m:val="p"/>
-                </m:rPr>
-                <w:rPr>
-                  <w:rFonts w:ascii="Cambria Math" w:eastAsiaTheme="minorEastAsia" w:hAnsi="Cambria Math" w:cs="Times New Roman"/>
-                  <w:sz w:val="28"/>
-                  <w:szCs w:val="28"/>
-                </w:rPr>
-                <m:t>18</m:t>
+                <m:t>∙18</m:t>
               </m:r>
             </m:num>
             <m:den>
@@ -13815,23 +13922,7 @@
               <w:sz w:val="28"/>
               <w:szCs w:val="28"/>
             </w:rPr>
-            <m:t>=</m:t>
-          </m:r>
-          <m:r>
-            <w:rPr>
-              <w:rFonts w:ascii="Cambria Math" w:eastAsiaTheme="minorEastAsia" w:hAnsi="Cambria Math" w:cs="Times New Roman"/>
-              <w:sz w:val="28"/>
-              <w:szCs w:val="28"/>
-            </w:rPr>
-            <m:t>896</m:t>
-          </m:r>
-          <m:r>
-            <w:rPr>
-              <w:rFonts w:ascii="Cambria Math" w:eastAsiaTheme="minorEastAsia" w:hAnsi="Cambria Math" w:cs="Times New Roman"/>
-              <w:sz w:val="28"/>
-              <w:szCs w:val="28"/>
-            </w:rPr>
-            <m:t>,</m:t>
+            <m:t>=896,</m:t>
           </m:r>
         </m:oMath>
       </m:oMathPara>
@@ -13854,7 +13945,6 @@
           <w:sz w:val="28"/>
           <w:szCs w:val="28"/>
         </w:rPr>
-        <w:lastRenderedPageBreak/>
         <w:tab/>
       </w:r>
       <w:r>
@@ -13909,7 +13999,16 @@
           <w:sz w:val="28"/>
           <w:szCs w:val="28"/>
         </w:rPr>
-        <w:t xml:space="preserve">(ЧП = </w:t>
+        <w:t xml:space="preserve">(ЧП </w:t>
+      </w:r>
+      <w:proofErr w:type="gramStart"/>
+      <w:r>
+        <w:rPr>
+          <w:rFonts w:ascii="Times New Roman" w:eastAsiaTheme="minorEastAsia" w:hAnsi="Times New Roman" w:cs="Times New Roman"/>
+          <w:sz w:val="28"/>
+          <w:szCs w:val="28"/>
+        </w:rPr>
+        <w:t xml:space="preserve">= </w:t>
       </w:r>
       <m:oMath>
         <m:r>
@@ -13927,7 +14026,16 @@
           <w:sz w:val="28"/>
           <w:szCs w:val="28"/>
         </w:rPr>
-        <w:t xml:space="preserve"> рублей) остается организации-разработчику и представляет</w:t>
+        <w:t xml:space="preserve"> рублей</w:t>
+      </w:r>
+      <w:proofErr w:type="gramEnd"/>
+      <w:r>
+        <w:rPr>
+          <w:rFonts w:ascii="Times New Roman" w:eastAsiaTheme="minorEastAsia" w:hAnsi="Times New Roman" w:cs="Times New Roman"/>
+          <w:sz w:val="28"/>
+          <w:szCs w:val="28"/>
+        </w:rPr>
+        <w:t>) остается организации-разработчику и представляет</w:t>
       </w:r>
       <w:r>
         <w:rPr>
@@ -14042,13 +14150,23 @@
           <w:szCs w:val="28"/>
         </w:rPr>
       </w:pPr>
-      <w:r>
-        <w:rPr>
-          <w:rFonts w:ascii="Times New Roman" w:eastAsiaTheme="minorEastAsia" w:hAnsi="Times New Roman" w:cs="Times New Roman"/>
-          <w:sz w:val="28"/>
-          <w:szCs w:val="28"/>
-        </w:rPr>
-        <w:t>аппаратно-программного</w:t>
+      <w:proofErr w:type="gramStart"/>
+      <w:r>
+        <w:rPr>
+          <w:rFonts w:ascii="Times New Roman" w:eastAsiaTheme="minorEastAsia" w:hAnsi="Times New Roman" w:cs="Times New Roman"/>
+          <w:sz w:val="28"/>
+          <w:szCs w:val="28"/>
+        </w:rPr>
+        <w:t>аппаратно</w:t>
+      </w:r>
+      <w:proofErr w:type="gramEnd"/>
+      <w:r>
+        <w:rPr>
+          <w:rFonts w:ascii="Times New Roman" w:eastAsiaTheme="minorEastAsia" w:hAnsi="Times New Roman" w:cs="Times New Roman"/>
+          <w:sz w:val="28"/>
+          <w:szCs w:val="28"/>
+        </w:rPr>
+        <w:t>-программного</w:t>
       </w:r>
       <w:r>
         <w:rPr>
@@ -14227,17 +14345,7 @@
           <w:sz w:val="28"/>
           <w:szCs w:val="28"/>
         </w:rPr>
-        <w:t>руб.), это означает, что инвестиции окупя</w:t>
-      </w:r>
-      <w:bookmarkStart w:id="1" w:name="_GoBack"/>
-      <w:bookmarkEnd w:id="1"/>
-      <w:r>
-        <w:rPr>
-          <w:rFonts w:ascii="Times New Roman" w:eastAsiaTheme="minorEastAsia" w:hAnsi="Times New Roman" w:cs="Times New Roman"/>
-          <w:sz w:val="28"/>
-          <w:szCs w:val="28"/>
-        </w:rPr>
-        <w:t xml:space="preserve">тся </w:t>
+        <w:t xml:space="preserve">руб.), это означает, что инвестиции окупятся </w:t>
       </w:r>
       <w:r>
         <w:rPr>
@@ -14458,13 +14566,41 @@
           <w:szCs w:val="28"/>
         </w:rPr>
       </w:pPr>
-      <w:r>
-        <w:rPr>
-          <w:rFonts w:ascii="Times New Roman" w:eastAsiaTheme="minorEastAsia" w:hAnsi="Times New Roman" w:cs="Times New Roman"/>
-          <w:sz w:val="28"/>
-          <w:szCs w:val="28"/>
-        </w:rPr>
-        <w:t>где Пч – чистая прибыль (руб.);</w:t>
+      <w:proofErr w:type="gramStart"/>
+      <w:r>
+        <w:rPr>
+          <w:rFonts w:ascii="Times New Roman" w:eastAsiaTheme="minorEastAsia" w:hAnsi="Times New Roman" w:cs="Times New Roman"/>
+          <w:sz w:val="28"/>
+          <w:szCs w:val="28"/>
+        </w:rPr>
+        <w:t>где</w:t>
+      </w:r>
+      <w:proofErr w:type="gramEnd"/>
+      <w:r>
+        <w:rPr>
+          <w:rFonts w:ascii="Times New Roman" w:eastAsiaTheme="minorEastAsia" w:hAnsi="Times New Roman" w:cs="Times New Roman"/>
+          <w:sz w:val="28"/>
+          <w:szCs w:val="28"/>
+        </w:rPr>
+        <w:t xml:space="preserve"> </w:t>
+      </w:r>
+      <w:proofErr w:type="spellStart"/>
+      <w:r>
+        <w:rPr>
+          <w:rFonts w:ascii="Times New Roman" w:eastAsiaTheme="minorEastAsia" w:hAnsi="Times New Roman" w:cs="Times New Roman"/>
+          <w:sz w:val="28"/>
+          <w:szCs w:val="28"/>
+        </w:rPr>
+        <w:t>Пч</w:t>
+      </w:r>
+      <w:proofErr w:type="spellEnd"/>
+      <w:r>
+        <w:rPr>
+          <w:rFonts w:ascii="Times New Roman" w:eastAsiaTheme="minorEastAsia" w:hAnsi="Times New Roman" w:cs="Times New Roman"/>
+          <w:sz w:val="28"/>
+          <w:szCs w:val="28"/>
+        </w:rPr>
+        <w:t xml:space="preserve"> – чистая прибыль (руб.);</w:t>
       </w:r>
     </w:p>
     <w:p>
@@ -14487,13 +14623,23 @@
         </w:rPr>
         <w:t xml:space="preserve">    </w:t>
       </w:r>
-      <w:r>
-        <w:rPr>
-          <w:rFonts w:ascii="Times New Roman" w:eastAsiaTheme="minorEastAsia" w:hAnsi="Times New Roman" w:cs="Times New Roman"/>
-          <w:sz w:val="28"/>
-          <w:szCs w:val="28"/>
-        </w:rPr>
-        <w:t>Сп – сумма затрат на разработку (руб.).</w:t>
+      <w:proofErr w:type="spellStart"/>
+      <w:r>
+        <w:rPr>
+          <w:rFonts w:ascii="Times New Roman" w:eastAsiaTheme="minorEastAsia" w:hAnsi="Times New Roman" w:cs="Times New Roman"/>
+          <w:sz w:val="28"/>
+          <w:szCs w:val="28"/>
+        </w:rPr>
+        <w:t>Сп</w:t>
+      </w:r>
+      <w:proofErr w:type="spellEnd"/>
+      <w:r>
+        <w:rPr>
+          <w:rFonts w:ascii="Times New Roman" w:eastAsiaTheme="minorEastAsia" w:hAnsi="Times New Roman" w:cs="Times New Roman"/>
+          <w:sz w:val="28"/>
+          <w:szCs w:val="28"/>
+        </w:rPr>
+        <w:t xml:space="preserve"> – сумма затрат на разработку (руб.).</w:t>
       </w:r>
     </w:p>
     <w:p>
@@ -14617,23 +14763,7 @@
             <w:sz w:val="28"/>
             <w:szCs w:val="28"/>
           </w:rPr>
-          <m:t>100%</m:t>
-        </m:r>
-        <m:r>
-          <w:rPr>
-            <w:rFonts w:ascii="Cambria Math" w:eastAsiaTheme="minorEastAsia" w:hAnsi="Cambria Math" w:cs="Times New Roman"/>
-            <w:sz w:val="28"/>
-            <w:szCs w:val="28"/>
-          </w:rPr>
-          <m:t>=82,48</m:t>
-        </m:r>
-        <m:r>
-          <w:rPr>
-            <w:rFonts w:ascii="Cambria Math" w:eastAsiaTheme="minorEastAsia" w:hAnsi="Cambria Math" w:cs="Times New Roman"/>
-            <w:sz w:val="28"/>
-            <w:szCs w:val="28"/>
-          </w:rPr>
-          <m:t>%</m:t>
+          <m:t>100%=82,48%</m:t>
         </m:r>
       </m:oMath>
       <w:r>
@@ -14910,41 +15040,6 @@
 
 <file path=word/footer1.xml><?xml version="1.0" encoding="utf-8"?>
 <w:ftr xmlns:wpc="http://schemas.microsoft.com/office/word/2010/wordprocessingCanvas" xmlns:mc="http://schemas.openxmlformats.org/markup-compatibility/2006" xmlns:o="urn:schemas-microsoft-com:office:office" xmlns:r="http://schemas.openxmlformats.org/officeDocument/2006/relationships" xmlns:m="http://schemas.openxmlformats.org/officeDocument/2006/math" xmlns:v="urn:schemas-microsoft-com:vml" xmlns:wp14="http://schemas.microsoft.com/office/word/2010/wordprocessingDrawing" xmlns:wp="http://schemas.openxmlformats.org/drawingml/2006/wordprocessingDrawing" xmlns:w10="urn:schemas-microsoft-com:office:word" xmlns:w="http://schemas.openxmlformats.org/wordprocessingml/2006/main" xmlns:w14="http://schemas.microsoft.com/office/word/2010/wordml" xmlns:w15="http://schemas.microsoft.com/office/word/2012/wordml" xmlns:wpg="http://schemas.microsoft.com/office/word/2010/wordprocessingGroup" xmlns:wpi="http://schemas.microsoft.com/office/word/2010/wordprocessingInk" xmlns:wne="http://schemas.microsoft.com/office/word/2006/wordml" xmlns:wps="http://schemas.microsoft.com/office/word/2010/wordprocessingShape" mc:Ignorable="w14 w15 wp14">
-  <w:sdt>
-    <w:sdtPr>
-      <w:id w:val="-1050381988"/>
-      <w:docPartObj>
-        <w:docPartGallery w:val="Page Numbers (Bottom of Page)"/>
-        <w:docPartUnique/>
-      </w:docPartObj>
-    </w:sdtPr>
-    <w:sdtContent>
-      <w:p>
-        <w:pPr>
-          <w:pStyle w:val="a8"/>
-          <w:jc w:val="right"/>
-        </w:pPr>
-        <w:r>
-          <w:fldChar w:fldCharType="begin"/>
-        </w:r>
-        <w:r>
-          <w:instrText>PAGE   \* MERGEFORMAT</w:instrText>
-        </w:r>
-        <w:r>
-          <w:fldChar w:fldCharType="separate"/>
-        </w:r>
-        <w:r>
-          <w:rPr>
-            <w:noProof/>
-          </w:rPr>
-          <w:t>9</w:t>
-        </w:r>
-        <w:r>
-          <w:fldChar w:fldCharType="end"/>
-        </w:r>
-      </w:p>
-    </w:sdtContent>
-  </w:sdt>
   <w:p>
     <w:pPr>
       <w:pStyle w:val="a8"/>
@@ -17165,6 +17260,7 @@
   <w:style w:type="character" w:default="1" w:styleId="a0">
     <w:name w:val="Default Paragraph Font"/>
     <w:uiPriority w:val="1"/>
+    <w:semiHidden/>
     <w:unhideWhenUsed/>
   </w:style>
   <w:style w:type="table" w:default="1" w:styleId="a1">
@@ -17328,8 +17424,8 @@
       <w:lang w:val="en-US" w:bidi="en-US"/>
     </w:rPr>
   </w:style>
-  <w:style w:type="paragraph" w:customStyle="1" w:styleId="BodyText2">
-    <w:name w:val="Body Text 2"/>
+  <w:style w:type="paragraph" w:customStyle="1" w:styleId="21">
+    <w:name w:val="Основной текст 21"/>
     <w:basedOn w:val="a"/>
     <w:rsid w:val="00A83875"/>
     <w:pPr>
@@ -17482,550 +17578,6 @@
     </w:rPr>
   </w:style>
 </w:styles>
-</file>
-
-<file path=word/glossary/document.xml><?xml version="1.0" encoding="utf-8"?>
-<w:glossaryDocument xmlns:wpc="http://schemas.microsoft.com/office/word/2010/wordprocessingCanvas" xmlns:mc="http://schemas.openxmlformats.org/markup-compatibility/2006" xmlns:o="urn:schemas-microsoft-com:office:office" xmlns:r="http://schemas.openxmlformats.org/officeDocument/2006/relationships" xmlns:m="http://schemas.openxmlformats.org/officeDocument/2006/math" xmlns:v="urn:schemas-microsoft-com:vml" xmlns:wp14="http://schemas.microsoft.com/office/word/2010/wordprocessingDrawing" xmlns:wp="http://schemas.openxmlformats.org/drawingml/2006/wordprocessingDrawing" xmlns:w10="urn:schemas-microsoft-com:office:word" xmlns:w="http://schemas.openxmlformats.org/wordprocessingml/2006/main" xmlns:w14="http://schemas.microsoft.com/office/word/2010/wordml" xmlns:w15="http://schemas.microsoft.com/office/word/2012/wordml" xmlns:wpg="http://schemas.microsoft.com/office/word/2010/wordprocessingGroup" xmlns:wpi="http://schemas.microsoft.com/office/word/2010/wordprocessingInk" xmlns:wne="http://schemas.microsoft.com/office/word/2006/wordml" xmlns:wps="http://schemas.microsoft.com/office/word/2010/wordprocessingShape" mc:Ignorable="w14 w15 wp14"/>
-</file>
-
-<file path=word/glossary/fontTable.xml><?xml version="1.0" encoding="utf-8"?>
-<w:fonts xmlns:mc="http://schemas.openxmlformats.org/markup-compatibility/2006" xmlns:r="http://schemas.openxmlformats.org/officeDocument/2006/relationships" xmlns:w="http://schemas.openxmlformats.org/wordprocessingml/2006/main" xmlns:w14="http://schemas.microsoft.com/office/word/2010/wordml" xmlns:w15="http://schemas.microsoft.com/office/word/2012/wordml" mc:Ignorable="w14 w15">
-  <w:font w:name="Times New Roman">
-    <w:panose1 w:val="02020603050405020304"/>
-    <w:charset w:val="CC"/>
-    <w:family w:val="roman"/>
-    <w:pitch w:val="variable"/>
-    <w:sig w:usb0="E0002EFF" w:usb1="C000785B" w:usb2="00000009" w:usb3="00000000" w:csb0="000001FF" w:csb1="00000000"/>
-  </w:font>
-  <w:font w:name="Symbol">
-    <w:panose1 w:val="05050102010706020507"/>
-    <w:charset w:val="02"/>
-    <w:family w:val="roman"/>
-    <w:pitch w:val="variable"/>
-    <w:sig w:usb0="00000000" w:usb1="10000000" w:usb2="00000000" w:usb3="00000000" w:csb0="80000000" w:csb1="00000000"/>
-  </w:font>
-  <w:font w:name="Courier New">
-    <w:panose1 w:val="02070309020205020404"/>
-    <w:charset w:val="CC"/>
-    <w:family w:val="modern"/>
-    <w:pitch w:val="fixed"/>
-    <w:sig w:usb0="E0002EFF" w:usb1="C0007843" w:usb2="00000009" w:usb3="00000000" w:csb0="000001FF" w:csb1="00000000"/>
-  </w:font>
-  <w:font w:name="Wingdings">
-    <w:panose1 w:val="05000000000000000000"/>
-    <w:charset w:val="02"/>
-    <w:family w:val="auto"/>
-    <w:pitch w:val="variable"/>
-    <w:sig w:usb0="00000000" w:usb1="10000000" w:usb2="00000000" w:usb3="00000000" w:csb0="80000000" w:csb1="00000000"/>
-  </w:font>
-  <w:font w:name="Calibri">
-    <w:panose1 w:val="020F0502020204030204"/>
-    <w:charset w:val="CC"/>
-    <w:family w:val="swiss"/>
-    <w:pitch w:val="variable"/>
-    <w:sig w:usb0="E0002AFF" w:usb1="C000247B" w:usb2="00000009" w:usb3="00000000" w:csb0="000001FF" w:csb1="00000000"/>
-  </w:font>
-  <w:font w:name="Calibri Light">
-    <w:panose1 w:val="020F0302020204030204"/>
-    <w:charset w:val="CC"/>
-    <w:family w:val="swiss"/>
-    <w:pitch w:val="variable"/>
-    <w:sig w:usb0="E0002AFF" w:usb1="C000247B" w:usb2="00000009" w:usb3="00000000" w:csb0="000001FF" w:csb1="00000000"/>
-  </w:font>
-  <w:font w:name="Tahoma">
-    <w:panose1 w:val="020B0604030504040204"/>
-    <w:charset w:val="CC"/>
-    <w:family w:val="swiss"/>
-    <w:pitch w:val="variable"/>
-    <w:sig w:usb0="E1002EFF" w:usb1="C000605B" w:usb2="00000029" w:usb3="00000000" w:csb0="000101FF" w:csb1="00000000"/>
-  </w:font>
-  <w:font w:name="Cambria Math">
-    <w:panose1 w:val="02040503050406030204"/>
-    <w:charset w:val="CC"/>
-    <w:family w:val="roman"/>
-    <w:pitch w:val="variable"/>
-    <w:sig w:usb0="E00002FF" w:usb1="420024FF" w:usb2="00000000" w:usb3="00000000" w:csb0="0000019F" w:csb1="00000000"/>
-  </w:font>
-</w:fonts>
-</file>
-
-<file path=word/glossary/settings.xml><?xml version="1.0" encoding="utf-8"?>
-<w:settings xmlns:mc="http://schemas.openxmlformats.org/markup-compatibility/2006" xmlns:o="urn:schemas-microsoft-com:office:office" xmlns:r="http://schemas.openxmlformats.org/officeDocument/2006/relationships" xmlns:m="http://schemas.openxmlformats.org/officeDocument/2006/math" xmlns:v="urn:schemas-microsoft-com:vml" xmlns:w10="urn:schemas-microsoft-com:office:word" xmlns:w="http://schemas.openxmlformats.org/wordprocessingml/2006/main" xmlns:w14="http://schemas.microsoft.com/office/word/2010/wordml" xmlns:w15="http://schemas.microsoft.com/office/word/2012/wordml" xmlns:sl="http://schemas.openxmlformats.org/schemaLibrary/2006/main" mc:Ignorable="w14 w15">
-  <w:view w:val="normal"/>
-  <w:defaultTabStop w:val="708"/>
-  <w:characterSpacingControl w:val="doNotCompress"/>
-  <w:compat>
-    <w:useFELayout/>
-    <w:compatSetting w:name="compatibilityMode" w:uri="http://schemas.microsoft.com/office/word" w:val="15"/>
-    <w:compatSetting w:name="overrideTableStyleFontSizeAndJustification" w:uri="http://schemas.microsoft.com/office/word" w:val="1"/>
-    <w:compatSetting w:name="enableOpenTypeFeatures" w:uri="http://schemas.microsoft.com/office/word" w:val="1"/>
-    <w:compatSetting w:name="doNotFlipMirrorIndents" w:uri="http://schemas.microsoft.com/office/word" w:val="1"/>
-    <w:compatSetting w:name="differentiateMultirowTableHeaders" w:uri="http://schemas.microsoft.com/office/word" w:val="1"/>
-  </w:compat>
-  <w:rsids>
-    <w:rsidRoot w:val="00FF663A"/>
-    <w:rsid w:val="00FF663A"/>
-  </w:rsids>
-  <m:mathPr>
-    <m:mathFont m:val="Cambria Math"/>
-    <m:brkBin m:val="before"/>
-    <m:brkBinSub m:val="--"/>
-    <m:smallFrac m:val="0"/>
-    <m:dispDef/>
-    <m:lMargin m:val="0"/>
-    <m:rMargin m:val="0"/>
-    <m:defJc m:val="centerGroup"/>
-    <m:wrapIndent m:val="1440"/>
-    <m:intLim m:val="subSup"/>
-    <m:naryLim m:val="undOvr"/>
-  </m:mathPr>
-  <w:themeFontLang w:val="ru-RU"/>
-  <w:clrSchemeMapping w:bg1="light1" w:t1="dark1" w:bg2="light2" w:t2="dark2" w:accent1="accent1" w:accent2="accent2" w:accent3="accent3" w:accent4="accent4" w:accent5="accent5" w:accent6="accent6" w:hyperlink="hyperlink" w:followedHyperlink="followedHyperlink"/>
-  <w:decimalSymbol w:val=","/>
-  <w:listSeparator w:val=";"/>
-  <w15:chartTrackingRefBased/>
-</w:settings>
-</file>
-
-<file path=word/glossary/styles.xml><?xml version="1.0" encoding="utf-8"?>
-<w:styles xmlns:mc="http://schemas.openxmlformats.org/markup-compatibility/2006" xmlns:r="http://schemas.openxmlformats.org/officeDocument/2006/relationships" xmlns:w="http://schemas.openxmlformats.org/wordprocessingml/2006/main" xmlns:w14="http://schemas.microsoft.com/office/word/2010/wordml" xmlns:w15="http://schemas.microsoft.com/office/word/2012/wordml" mc:Ignorable="w14 w15">
-  <w:docDefaults>
-    <w:rPrDefault>
-      <w:rPr>
-        <w:rFonts w:asciiTheme="minorHAnsi" w:eastAsiaTheme="minorEastAsia" w:hAnsiTheme="minorHAnsi" w:cstheme="minorBidi"/>
-        <w:sz w:val="22"/>
-        <w:szCs w:val="22"/>
-        <w:lang w:val="ru-RU" w:eastAsia="ru-RU" w:bidi="ar-SA"/>
-      </w:rPr>
-    </w:rPrDefault>
-    <w:pPrDefault>
-      <w:pPr>
-        <w:spacing w:after="160" w:line="259" w:lineRule="auto"/>
-      </w:pPr>
-    </w:pPrDefault>
-  </w:docDefaults>
-  <w:latentStyles w:defLockedState="0" w:defUIPriority="99" w:defSemiHidden="0" w:defUnhideWhenUsed="0" w:defQFormat="0" w:count="371">
-    <w:lsdException w:name="Normal" w:uiPriority="0" w:qFormat="1"/>
-    <w:lsdException w:name="heading 1" w:uiPriority="9" w:qFormat="1"/>
-    <w:lsdException w:name="heading 2" w:semiHidden="1" w:uiPriority="9" w:unhideWhenUsed="1" w:qFormat="1"/>
-    <w:lsdException w:name="heading 3" w:semiHidden="1" w:uiPriority="9" w:unhideWhenUsed="1" w:qFormat="1"/>
-    <w:lsdException w:name="heading 4" w:semiHidden="1" w:uiPriority="9" w:unhideWhenUsed="1" w:qFormat="1"/>
-    <w:lsdException w:name="heading 5" w:semiHidden="1" w:uiPriority="9" w:unhideWhenUsed="1" w:qFormat="1"/>
-    <w:lsdException w:name="heading 6" w:semiHidden="1" w:uiPriority="9" w:unhideWhenUsed="1" w:qFormat="1"/>
-    <w:lsdException w:name="heading 7" w:semiHidden="1" w:uiPriority="9" w:unhideWhenUsed="1" w:qFormat="1"/>
-    <w:lsdException w:name="heading 8" w:semiHidden="1" w:uiPriority="9" w:unhideWhenUsed="1" w:qFormat="1"/>
-    <w:lsdException w:name="heading 9" w:semiHidden="1" w:uiPriority="9" w:unhideWhenUsed="1" w:qFormat="1"/>
-    <w:lsdException w:name="index 1" w:semiHidden="1" w:unhideWhenUsed="1"/>
-    <w:lsdException w:name="index 2" w:semiHidden="1" w:unhideWhenUsed="1"/>
-    <w:lsdException w:name="index 3" w:semiHidden="1" w:unhideWhenUsed="1"/>
-    <w:lsdException w:name="index 4" w:semiHidden="1" w:unhideWhenUsed="1"/>
-    <w:lsdException w:name="index 5" w:semiHidden="1" w:unhideWhenUsed="1"/>
-    <w:lsdException w:name="index 6" w:semiHidden="1" w:unhideWhenUsed="1"/>
-    <w:lsdException w:name="index 7" w:semiHidden="1" w:unhideWhenUsed="1"/>
-    <w:lsdException w:name="index 8" w:semiHidden="1" w:unhideWhenUsed="1"/>
-    <w:lsdException w:name="index 9" w:semiHidden="1" w:unhideWhenUsed="1"/>
-    <w:lsdException w:name="toc 1" w:semiHidden="1" w:uiPriority="39" w:unhideWhenUsed="1"/>
-    <w:lsdException w:name="toc 2" w:semiHidden="1" w:uiPriority="39" w:unhideWhenUsed="1"/>
-    <w:lsdException w:name="toc 3" w:semiHidden="1" w:uiPriority="39" w:unhideWhenUsed="1"/>
-    <w:lsdException w:name="toc 4" w:semiHidden="1" w:uiPriority="39" w:unhideWhenUsed="1"/>
-    <w:lsdException w:name="toc 5" w:semiHidden="1" w:uiPriority="39" w:unhideWhenUsed="1"/>
-    <w:lsdException w:name="toc 6" w:semiHidden="1" w:uiPriority="39" w:unhideWhenUsed="1"/>
-    <w:lsdException w:name="toc 7" w:semiHidden="1" w:uiPriority="39" w:unhideWhenUsed="1"/>
-    <w:lsdException w:name="toc 8" w:semiHidden="1" w:uiPriority="39" w:unhideWhenUsed="1"/>
-    <w:lsdException w:name="toc 9" w:semiHidden="1" w:uiPriority="39" w:unhideWhenUsed="1"/>
-    <w:lsdException w:name="Normal Indent" w:semiHidden="1" w:unhideWhenUsed="1"/>
-    <w:lsdException w:name="footnote text" w:semiHidden="1" w:unhideWhenUsed="1"/>
-    <w:lsdException w:name="annotation text" w:semiHidden="1" w:unhideWhenUsed="1"/>
-    <w:lsdException w:name="header" w:semiHidden="1" w:unhideWhenUsed="1"/>
-    <w:lsdException w:name="footer" w:semiHidden="1" w:unhideWhenUsed="1"/>
-    <w:lsdException w:name="index heading" w:semiHidden="1" w:unhideWhenUsed="1"/>
-    <w:lsdException w:name="caption" w:semiHidden="1" w:uiPriority="35" w:unhideWhenUsed="1" w:qFormat="1"/>
-    <w:lsdException w:name="table of figures" w:semiHidden="1" w:unhideWhenUsed="1"/>
-    <w:lsdException w:name="envelope address" w:semiHidden="1" w:unhideWhenUsed="1"/>
-    <w:lsdException w:name="envelope return" w:semiHidden="1" w:unhideWhenUsed="1"/>
-    <w:lsdException w:name="footnote reference" w:semiHidden="1" w:unhideWhenUsed="1"/>
-    <w:lsdException w:name="annotation reference" w:semiHidden="1" w:unhideWhenUsed="1"/>
-    <w:lsdException w:name="line number" w:semiHidden="1" w:unhideWhenUsed="1"/>
-    <w:lsdException w:name="page number" w:semiHidden="1" w:unhideWhenUsed="1"/>
-    <w:lsdException w:name="endnote reference" w:semiHidden="1" w:unhideWhenUsed="1"/>
-    <w:lsdException w:name="endnote text" w:semiHidden="1" w:unhideWhenUsed="1"/>
-    <w:lsdException w:name="table of authorities" w:semiHidden="1" w:unhideWhenUsed="1"/>
-    <w:lsdException w:name="macro" w:semiHidden="1" w:unhideWhenUsed="1"/>
-    <w:lsdException w:name="toa heading" w:semiHidden="1" w:unhideWhenUsed="1"/>
-    <w:lsdException w:name="List" w:semiHidden="1" w:unhideWhenUsed="1"/>
-    <w:lsdException w:name="List Bullet" w:semiHidden="1" w:unhideWhenUsed="1"/>
-    <w:lsdException w:name="List Number" w:semiHidden="1" w:unhideWhenUsed="1"/>
-    <w:lsdException w:name="List 2" w:semiHidden="1" w:unhideWhenUsed="1"/>
-    <w:lsdException w:name="List 3" w:semiHidden="1" w:unhideWhenUsed="1"/>
-    <w:lsdException w:name="List 4" w:semiHidden="1" w:unhideWhenUsed="1"/>
-    <w:lsdException w:name="List 5" w:semiHidden="1" w:unhideWhenUsed="1"/>
-    <w:lsdException w:name="List Bullet 2" w:semiHidden="1" w:unhideWhenUsed="1"/>
-    <w:lsdException w:name="List Bullet 3" w:semiHidden="1" w:unhideWhenUsed="1"/>
-    <w:lsdException w:name="List Bullet 4" w:semiHidden="1" w:unhideWhenUsed="1"/>
-    <w:lsdException w:name="List Bullet 5" w:semiHidden="1" w:unhideWhenUsed="1"/>
-    <w:lsdException w:name="List Number 2" w:semiHidden="1" w:unhideWhenUsed="1"/>
-    <w:lsdException w:name="List Number 3" w:semiHidden="1" w:unhideWhenUsed="1"/>
-    <w:lsdException w:name="List Number 4" w:semiHidden="1" w:unhideWhenUsed="1"/>
-    <w:lsdException w:name="List Number 5" w:semiHidden="1" w:unhideWhenUsed="1"/>
-    <w:lsdException w:name="Title" w:uiPriority="10" w:qFormat="1"/>
-    <w:lsdException w:name="Closing" w:semiHidden="1" w:unhideWhenUsed="1"/>
-    <w:lsdException w:name="Signature" w:semiHidden="1" w:unhideWhenUsed="1"/>
-    <w:lsdException w:name="Default Paragraph Font" w:semiHidden="1" w:uiPriority="1" w:unhideWhenUsed="1"/>
-    <w:lsdException w:name="Body Text" w:semiHidden="1" w:unhideWhenUsed="1"/>
-    <w:lsdException w:name="Body Text Indent" w:semiHidden="1" w:unhideWhenUsed="1"/>
-    <w:lsdException w:name="List Continue" w:semiHidden="1" w:unhideWhenUsed="1"/>
-    <w:lsdException w:name="List Continue 2" w:semiHidden="1" w:unhideWhenUsed="1"/>
-    <w:lsdException w:name="List Continue 3" w:semiHidden="1" w:unhideWhenUsed="1"/>
-    <w:lsdException w:name="List Continue 4" w:semiHidden="1" w:unhideWhenUsed="1"/>
-    <w:lsdException w:name="List Continue 5" w:semiHidden="1" w:unhideWhenUsed="1"/>
-    <w:lsdException w:name="Message Header" w:semiHidden="1" w:unhideWhenUsed="1"/>
-    <w:lsdException w:name="Subtitle" w:uiPriority="11" w:qFormat="1"/>
-    <w:lsdException w:name="Salutation" w:semiHidden="1" w:unhideWhenUsed="1"/>
-    <w:lsdException w:name="Date" w:semiHidden="1" w:unhideWhenUsed="1"/>
-    <w:lsdException w:name="Body Text First Indent" w:semiHidden="1" w:unhideWhenUsed="1"/>
-    <w:lsdException w:name="Body Text First Indent 2" w:semiHidden="1" w:unhideWhenUsed="1"/>
-    <w:lsdException w:name="Note Heading" w:semiHidden="1" w:unhideWhenUsed="1"/>
-    <w:lsdException w:name="Body Text 2" w:semiHidden="1" w:unhideWhenUsed="1"/>
-    <w:lsdException w:name="Body Text 3" w:semiHidden="1" w:unhideWhenUsed="1"/>
-    <w:lsdException w:name="Body Text Indent 2" w:semiHidden="1" w:unhideWhenUsed="1"/>
-    <w:lsdException w:name="Body Text Indent 3" w:semiHidden="1" w:unhideWhenUsed="1"/>
-    <w:lsdException w:name="Block Text" w:semiHidden="1" w:unhideWhenUsed="1"/>
-    <w:lsdException w:name="Hyperlink" w:semiHidden="1" w:unhideWhenUsed="1"/>
-    <w:lsdException w:name="FollowedHyperlink" w:semiHidden="1" w:unhideWhenUsed="1"/>
-    <w:lsdException w:name="Strong" w:uiPriority="22" w:qFormat="1"/>
-    <w:lsdException w:name="Emphasis" w:uiPriority="20" w:qFormat="1"/>
-    <w:lsdException w:name="Document Map" w:semiHidden="1" w:unhideWhenUsed="1"/>
-    <w:lsdException w:name="Plain Text" w:semiHidden="1" w:unhideWhenUsed="1"/>
-    <w:lsdException w:name="E-mail Signature" w:semiHidden="1" w:unhideWhenUsed="1"/>
-    <w:lsdException w:name="HTML Top of Form" w:semiHidden="1" w:unhideWhenUsed="1"/>
-    <w:lsdException w:name="HTML Bottom of Form" w:semiHidden="1" w:unhideWhenUsed="1"/>
-    <w:lsdException w:name="Normal (Web)" w:semiHidden="1" w:unhideWhenUsed="1"/>
-    <w:lsdException w:name="HTML Acronym" w:semiHidden="1" w:unhideWhenUsed="1"/>
-    <w:lsdException w:name="HTML Address" w:semiHidden="1" w:unhideWhenUsed="1"/>
-    <w:lsdException w:name="HTML Cite" w:semiHidden="1" w:unhideWhenUsed="1"/>
-    <w:lsdException w:name="HTML Code" w:semiHidden="1" w:unhideWhenUsed="1"/>
-    <w:lsdException w:name="HTML Definition" w:semiHidden="1" w:unhideWhenUsed="1"/>
-    <w:lsdException w:name="HTML Keyboard" w:semiHidden="1" w:unhideWhenUsed="1"/>
-    <w:lsdException w:name="HTML Preformatted" w:semiHidden="1" w:unhideWhenUsed="1"/>
-    <w:lsdException w:name="HTML Sample" w:semiHidden="1" w:unhideWhenUsed="1"/>
-    <w:lsdException w:name="HTML Typewriter" w:semiHidden="1" w:unhideWhenUsed="1"/>
-    <w:lsdException w:name="HTML Variable" w:semiHidden="1" w:unhideWhenUsed="1"/>
-    <w:lsdException w:name="Normal Table" w:semiHidden="1" w:unhideWhenUsed="1"/>
-    <w:lsdException w:name="annotation subject" w:semiHidden="1" w:unhideWhenUsed="1"/>
-    <w:lsdException w:name="No List" w:semiHidden="1" w:unhideWhenUsed="1"/>
-    <w:lsdException w:name="Outline List 1" w:semiHidden="1" w:unhideWhenUsed="1"/>
-    <w:lsdException w:name="Outline List 2" w:semiHidden="1" w:unhideWhenUsed="1"/>
-    <w:lsdException w:name="Outline List 3" w:semiHidden="1" w:unhideWhenUsed="1"/>
-    <w:lsdException w:name="Table Simple 1" w:semiHidden="1" w:unhideWhenUsed="1"/>
-    <w:lsdException w:name="Table Simple 2" w:semiHidden="1" w:unhideWhenUsed="1"/>
-    <w:lsdException w:name="Table Simple 3" w:semiHidden="1" w:unhideWhenUsed="1"/>
-    <w:lsdException w:name="Table Classic 1" w:semiHidden="1" w:unhideWhenUsed="1"/>
-    <w:lsdException w:name="Table Classic 2" w:semiHidden="1" w:unhideWhenUsed="1"/>
-    <w:lsdException w:name="Table Classic 3" w:semiHidden="1" w:unhideWhenUsed="1"/>
-    <w:lsdException w:name="Table Classic 4" w:semiHidden="1" w:unhideWhenUsed="1"/>
-    <w:lsdException w:name="Table Colorful 1" w:semiHidden="1" w:unhideWhenUsed="1"/>
-    <w:lsdException w:name="Table Colorful 2" w:semiHidden="1" w:unhideWhenUsed="1"/>
-    <w:lsdException w:name="Table Colorful 3" w:semiHidden="1" w:unhideWhenUsed="1"/>
-    <w:lsdException w:name="Table Columns 1" w:semiHidden="1" w:unhideWhenUsed="1"/>
-    <w:lsdException w:name="Table Columns 2" w:semiHidden="1" w:unhideWhenUsed="1"/>
-    <w:lsdException w:name="Table Columns 3" w:semiHidden="1" w:unhideWhenUsed="1"/>
-    <w:lsdException w:name="Table Columns 4" w:semiHidden="1" w:unhideWhenUsed="1"/>
-    <w:lsdException w:name="Table Columns 5" w:semiHidden="1" w:unhideWhenUsed="1"/>
-    <w:lsdException w:name="Table Grid 1" w:semiHidden="1" w:unhideWhenUsed="1"/>
-    <w:lsdException w:name="Table Grid 2" w:semiHidden="1" w:unhideWhenUsed="1"/>
-    <w:lsdException w:name="Table Grid 3" w:semiHidden="1" w:unhideWhenUsed="1"/>
-    <w:lsdException w:name="Table Grid 4" w:semiHidden="1" w:unhideWhenUsed="1"/>
-    <w:lsdException w:name="Table Grid 5" w:semiHidden="1" w:unhideWhenUsed="1"/>
-    <w:lsdException w:name="Table Grid 6" w:semiHidden="1" w:unhideWhenUsed="1"/>
-    <w:lsdException w:name="Table Grid 7" w:semiHidden="1" w:unhideWhenUsed="1"/>
-    <w:lsdException w:name="Table Grid 8" w:semiHidden="1" w:unhideWhenUsed="1"/>
-    <w:lsdException w:name="Table List 1" w:semiHidden="1" w:unhideWhenUsed="1"/>
-    <w:lsdException w:name="Table List 2" w:semiHidden="1" w:unhideWhenUsed="1"/>
-    <w:lsdException w:name="Table List 3" w:semiHidden="1" w:unhideWhenUsed="1"/>
-    <w:lsdException w:name="Table List 4" w:semiHidden="1" w:unhideWhenUsed="1"/>
-    <w:lsdException w:name="Table List 5" w:semiHidden="1" w:unhideWhenUsed="1"/>
-    <w:lsdException w:name="Table List 6" w:semiHidden="1" w:unhideWhenUsed="1"/>
-    <w:lsdException w:name="Table List 7" w:semiHidden="1" w:unhideWhenUsed="1"/>
-    <w:lsdException w:name="Table List 8" w:semiHidden="1" w:unhideWhenUsed="1"/>
-    <w:lsdException w:name="Table 3D effects 1" w:semiHidden="1" w:unhideWhenUsed="1"/>
-    <w:lsdException w:name="Table 3D effects 2" w:semiHidden="1" w:unhideWhenUsed="1"/>
-    <w:lsdException w:name="Table 3D effects 3" w:semiHidden="1" w:unhideWhenUsed="1"/>
-    <w:lsdException w:name="Table Contemporary" w:semiHidden="1" w:unhideWhenUsed="1"/>
-    <w:lsdException w:name="Table Elegant" w:semiHidden="1" w:unhideWhenUsed="1"/>
-    <w:lsdException w:name="Table Professional" w:semiHidden="1" w:unhideWhenUsed="1"/>
-    <w:lsdException w:name="Table Subtle 1" w:semiHidden="1" w:unhideWhenUsed="1"/>
-    <w:lsdException w:name="Table Subtle 2" w:semiHidden="1" w:unhideWhenUsed="1"/>
-    <w:lsdException w:name="Table Web 1" w:semiHidden="1" w:unhideWhenUsed="1"/>
-    <w:lsdException w:name="Table Web 2" w:semiHidden="1" w:unhideWhenUsed="1"/>
-    <w:lsdException w:name="Table Web 3" w:semiHidden="1" w:unhideWhenUsed="1"/>
-    <w:lsdException w:name="Balloon Text" w:semiHidden="1" w:unhideWhenUsed="1"/>
-    <w:lsdException w:name="Table Grid" w:uiPriority="39"/>
-    <w:lsdException w:name="Table Theme" w:semiHidden="1" w:unhideWhenUsed="1"/>
-    <w:lsdException w:name="Placeholder Text" w:semiHidden="1"/>
-    <w:lsdException w:name="No Spacing" w:uiPriority="1" w:qFormat="1"/>
-    <w:lsdException w:name="Light Shading" w:uiPriority="60"/>
-    <w:lsdException w:name="Light List" w:uiPriority="61"/>
-    <w:lsdException w:name="Light Grid" w:uiPriority="62"/>
-    <w:lsdException w:name="Medium Shading 1" w:uiPriority="63"/>
-    <w:lsdException w:name="Medium Shading 2" w:uiPriority="64"/>
-    <w:lsdException w:name="Medium List 1" w:uiPriority="65"/>
-    <w:lsdException w:name="Medium List 2" w:uiPriority="66"/>
-    <w:lsdException w:name="Medium Grid 1" w:uiPriority="67"/>
-    <w:lsdException w:name="Medium Grid 2" w:uiPriority="68"/>
-    <w:lsdException w:name="Medium Grid 3" w:uiPriority="69"/>
-    <w:lsdException w:name="Dark List" w:uiPriority="70"/>
-    <w:lsdException w:name="Colorful Shading" w:uiPriority="71"/>
-    <w:lsdException w:name="Colorful List" w:uiPriority="72"/>
-    <w:lsdException w:name="Colorful Grid" w:uiPriority="73"/>
-    <w:lsdException w:name="Light Shading Accent 1" w:uiPriority="60"/>
-    <w:lsdException w:name="Light List Accent 1" w:uiPriority="61"/>
-    <w:lsdException w:name="Light Grid Accent 1" w:uiPriority="62"/>
-    <w:lsdException w:name="Medium Shading 1 Accent 1" w:uiPriority="63"/>
-    <w:lsdException w:name="Medium Shading 2 Accent 1" w:uiPriority="64"/>
-    <w:lsdException w:name="Medium List 1 Accent 1" w:uiPriority="65"/>
-    <w:lsdException w:name="Revision" w:semiHidden="1"/>
-    <w:lsdException w:name="List Paragraph" w:uiPriority="34" w:qFormat="1"/>
-    <w:lsdException w:name="Quote" w:uiPriority="29" w:qFormat="1"/>
-    <w:lsdException w:name="Intense Quote" w:uiPriority="30" w:qFormat="1"/>
-    <w:lsdException w:name="Medium List 2 Accent 1" w:uiPriority="66"/>
-    <w:lsdException w:name="Medium Grid 1 Accent 1" w:uiPriority="67"/>
-    <w:lsdException w:name="Medium Grid 2 Accent 1" w:uiPriority="68"/>
-    <w:lsdException w:name="Medium Grid 3 Accent 1" w:uiPriority="69"/>
-    <w:lsdException w:name="Dark List Accent 1" w:uiPriority="70"/>
-    <w:lsdException w:name="Colorful Shading Accent 1" w:uiPriority="71"/>
-    <w:lsdException w:name="Colorful List Accent 1" w:uiPriority="72"/>
-    <w:lsdException w:name="Colorful Grid Accent 1" w:uiPriority="73"/>
-    <w:lsdException w:name="Light Shading Accent 2" w:uiPriority="60"/>
-    <w:lsdException w:name="Light List Accent 2" w:uiPriority="61"/>
-    <w:lsdException w:name="Light Grid Accent 2" w:uiPriority="62"/>
-    <w:lsdException w:name="Medium Shading 1 Accent 2" w:uiPriority="63"/>
-    <w:lsdException w:name="Medium Shading 2 Accent 2" w:uiPriority="64"/>
-    <w:lsdException w:name="Medium List 1 Accent 2" w:uiPriority="65"/>
-    <w:lsdException w:name="Medium List 2 Accent 2" w:uiPriority="66"/>
-    <w:lsdException w:name="Medium Grid 1 Accent 2" w:uiPriority="67"/>
-    <w:lsdException w:name="Medium Grid 2 Accent 2" w:uiPriority="68"/>
-    <w:lsdException w:name="Medium Grid 3 Accent 2" w:uiPriority="69"/>
-    <w:lsdException w:name="Dark List Accent 2" w:uiPriority="70"/>
-    <w:lsdException w:name="Colorful Shading Accent 2" w:uiPriority="71"/>
-    <w:lsdException w:name="Colorful List Accent 2" w:uiPriority="72"/>
-    <w:lsdException w:name="Colorful Grid Accent 2" w:uiPriority="73"/>
-    <w:lsdException w:name="Light Shading Accent 3" w:uiPriority="60"/>
-    <w:lsdException w:name="Light List Accent 3" w:uiPriority="61"/>
-    <w:lsdException w:name="Light Grid Accent 3" w:uiPriority="62"/>
-    <w:lsdException w:name="Medium Shading 1 Accent 3" w:uiPriority="63"/>
-    <w:lsdException w:name="Medium Shading 2 Accent 3" w:uiPriority="64"/>
-    <w:lsdException w:name="Medium List 1 Accent 3" w:uiPriority="65"/>
-    <w:lsdException w:name="Medium List 2 Accent 3" w:uiPriority="66"/>
-    <w:lsdException w:name="Medium Grid 1 Accent 3" w:uiPriority="67"/>
-    <w:lsdException w:name="Medium Grid 2 Accent 3" w:uiPriority="68"/>
-    <w:lsdException w:name="Medium Grid 3 Accent 3" w:uiPriority="69"/>
-    <w:lsdException w:name="Dark List Accent 3" w:uiPriority="70"/>
-    <w:lsdException w:name="Colorful Shading Accent 3" w:uiPriority="71"/>
-    <w:lsdException w:name="Colorful List Accent 3" w:uiPriority="72"/>
-    <w:lsdException w:name="Colorful Grid Accent 3" w:uiPriority="73"/>
-    <w:lsdException w:name="Light Shading Accent 4" w:uiPriority="60"/>
-    <w:lsdException w:name="Light List Accent 4" w:uiPriority="61"/>
-    <w:lsdException w:name="Light Grid Accent 4" w:uiPriority="62"/>
-    <w:lsdException w:name="Medium Shading 1 Accent 4" w:uiPriority="63"/>
-    <w:lsdException w:name="Medium Shading 2 Accent 4" w:uiPriority="64"/>
-    <w:lsdException w:name="Medium List 1 Accent 4" w:uiPriority="65"/>
-    <w:lsdException w:name="Medium List 2 Accent 4" w:uiPriority="66"/>
-    <w:lsdException w:name="Medium Grid 1 Accent 4" w:uiPriority="67"/>
-    <w:lsdException w:name="Medium Grid 2 Accent 4" w:uiPriority="68"/>
-    <w:lsdException w:name="Medium Grid 3 Accent 4" w:uiPriority="69"/>
-    <w:lsdException w:name="Dark List Accent 4" w:uiPriority="70"/>
-    <w:lsdException w:name="Colorful Shading Accent 4" w:uiPriority="71"/>
-    <w:lsdException w:name="Colorful List Accent 4" w:uiPriority="72"/>
-    <w:lsdException w:name="Colorful Grid Accent 4" w:uiPriority="73"/>
-    <w:lsdException w:name="Light Shading Accent 5" w:uiPriority="60"/>
-    <w:lsdException w:name="Light List Accent 5" w:uiPriority="61"/>
-    <w:lsdException w:name="Light Grid Accent 5" w:uiPriority="62"/>
-    <w:lsdException w:name="Medium Shading 1 Accent 5" w:uiPriority="63"/>
-    <w:lsdException w:name="Medium Shading 2 Accent 5" w:uiPriority="64"/>
-    <w:lsdException w:name="Medium List 1 Accent 5" w:uiPriority="65"/>
-    <w:lsdException w:name="Medium List 2 Accent 5" w:uiPriority="66"/>
-    <w:lsdException w:name="Medium Grid 1 Accent 5" w:uiPriority="67"/>
-    <w:lsdException w:name="Medium Grid 2 Accent 5" w:uiPriority="68"/>
-    <w:lsdException w:name="Medium Grid 3 Accent 5" w:uiPriority="69"/>
-    <w:lsdException w:name="Dark List Accent 5" w:uiPriority="70"/>
-    <w:lsdException w:name="Colorful Shading Accent 5" w:uiPriority="71"/>
-    <w:lsdException w:name="Colorful List Accent 5" w:uiPriority="72"/>
-    <w:lsdException w:name="Colorful Grid Accent 5" w:uiPriority="73"/>
-    <w:lsdException w:name="Light Shading Accent 6" w:uiPriority="60"/>
-    <w:lsdException w:name="Light List Accent 6" w:uiPriority="61"/>
-    <w:lsdException w:name="Light Grid Accent 6" w:uiPriority="62"/>
-    <w:lsdException w:name="Medium Shading 1 Accent 6" w:uiPriority="63"/>
-    <w:lsdException w:name="Medium Shading 2 Accent 6" w:uiPriority="64"/>
-    <w:lsdException w:name="Medium List 1 Accent 6" w:uiPriority="65"/>
-    <w:lsdException w:name="Medium List 2 Accent 6" w:uiPriority="66"/>
-    <w:lsdException w:name="Medium Grid 1 Accent 6" w:uiPriority="67"/>
-    <w:lsdException w:name="Medium Grid 2 Accent 6" w:uiPriority="68"/>
-    <w:lsdException w:name="Medium Grid 3 Accent 6" w:uiPriority="69"/>
-    <w:lsdException w:name="Dark List Accent 6" w:uiPriority="70"/>
-    <w:lsdException w:name="Colorful Shading Accent 6" w:uiPriority="71"/>
-    <w:lsdException w:name="Colorful List Accent 6" w:uiPriority="72"/>
-    <w:lsdException w:name="Colorful Grid Accent 6" w:uiPriority="73"/>
-    <w:lsdException w:name="Subtle Emphasis" w:uiPriority="19" w:qFormat="1"/>
-    <w:lsdException w:name="Intense Emphasis" w:uiPriority="21" w:qFormat="1"/>
-    <w:lsdException w:name="Subtle Reference" w:uiPriority="31" w:qFormat="1"/>
-    <w:lsdException w:name="Intense Reference" w:uiPriority="32" w:qFormat="1"/>
-    <w:lsdException w:name="Book Title" w:uiPriority="33" w:qFormat="1"/>
-    <w:lsdException w:name="Bibliography" w:semiHidden="1" w:uiPriority="37" w:unhideWhenUsed="1"/>
-    <w:lsdException w:name="TOC Heading" w:semiHidden="1" w:uiPriority="39" w:unhideWhenUsed="1" w:qFormat="1"/>
-    <w:lsdException w:name="Plain Table 1" w:uiPriority="41"/>
-    <w:lsdException w:name="Plain Table 2" w:uiPriority="42"/>
-    <w:lsdException w:name="Plain Table 3" w:uiPriority="43"/>
-    <w:lsdException w:name="Plain Table 4" w:uiPriority="44"/>
-    <w:lsdException w:name="Plain Table 5" w:uiPriority="45"/>
-    <w:lsdException w:name="Grid Table Light" w:uiPriority="40"/>
-    <w:lsdException w:name="Grid Table 1 Light" w:uiPriority="46"/>
-    <w:lsdException w:name="Grid Table 2" w:uiPriority="47"/>
-    <w:lsdException w:name="Grid Table 3" w:uiPriority="48"/>
-    <w:lsdException w:name="Grid Table 4" w:uiPriority="49"/>
-    <w:lsdException w:name="Grid Table 5 Dark" w:uiPriority="50"/>
-    <w:lsdException w:name="Grid Table 6 Colorful" w:uiPriority="51"/>
-    <w:lsdException w:name="Grid Table 7 Colorful" w:uiPriority="52"/>
-    <w:lsdException w:name="Grid Table 1 Light Accent 1" w:uiPriority="46"/>
-    <w:lsdException w:name="Grid Table 2 Accent 1" w:uiPriority="47"/>
-    <w:lsdException w:name="Grid Table 3 Accent 1" w:uiPriority="48"/>
-    <w:lsdException w:name="Grid Table 4 Accent 1" w:uiPriority="49"/>
-    <w:lsdException w:name="Grid Table 5 Dark Accent 1" w:uiPriority="50"/>
-    <w:lsdException w:name="Grid Table 6 Colorful Accent 1" w:uiPriority="51"/>
-    <w:lsdException w:name="Grid Table 7 Colorful Accent 1" w:uiPriority="52"/>
-    <w:lsdException w:name="Grid Table 1 Light Accent 2" w:uiPriority="46"/>
-    <w:lsdException w:name="Grid Table 2 Accent 2" w:uiPriority="47"/>
-    <w:lsdException w:name="Grid Table 3 Accent 2" w:uiPriority="48"/>
-    <w:lsdException w:name="Grid Table 4 Accent 2" w:uiPriority="49"/>
-    <w:lsdException w:name="Grid Table 5 Dark Accent 2" w:uiPriority="50"/>
-    <w:lsdException w:name="Grid Table 6 Colorful Accent 2" w:uiPriority="51"/>
-    <w:lsdException w:name="Grid Table 7 Colorful Accent 2" w:uiPriority="52"/>
-    <w:lsdException w:name="Grid Table 1 Light Accent 3" w:uiPriority="46"/>
-    <w:lsdException w:name="Grid Table 2 Accent 3" w:uiPriority="47"/>
-    <w:lsdException w:name="Grid Table 3 Accent 3" w:uiPriority="48"/>
-    <w:lsdException w:name="Grid Table 4 Accent 3" w:uiPriority="49"/>
-    <w:lsdException w:name="Grid Table 5 Dark Accent 3" w:uiPriority="50"/>
-    <w:lsdException w:name="Grid Table 6 Colorful Accent 3" w:uiPriority="51"/>
-    <w:lsdException w:name="Grid Table 7 Colorful Accent 3" w:uiPriority="52"/>
-    <w:lsdException w:name="Grid Table 1 Light Accent 4" w:uiPriority="46"/>
-    <w:lsdException w:name="Grid Table 2 Accent 4" w:uiPriority="47"/>
-    <w:lsdException w:name="Grid Table 3 Accent 4" w:uiPriority="48"/>
-    <w:lsdException w:name="Grid Table 4 Accent 4" w:uiPriority="49"/>
-    <w:lsdException w:name="Grid Table 5 Dark Accent 4" w:uiPriority="50"/>
-    <w:lsdException w:name="Grid Table 6 Colorful Accent 4" w:uiPriority="51"/>
-    <w:lsdException w:name="Grid Table 7 Colorful Accent 4" w:uiPriority="52"/>
-    <w:lsdException w:name="Grid Table 1 Light Accent 5" w:uiPriority="46"/>
-    <w:lsdException w:name="Grid Table 2 Accent 5" w:uiPriority="47"/>
-    <w:lsdException w:name="Grid Table 3 Accent 5" w:uiPriority="48"/>
-    <w:lsdException w:name="Grid Table 4 Accent 5" w:uiPriority="49"/>
-    <w:lsdException w:name="Grid Table 5 Dark Accent 5" w:uiPriority="50"/>
-    <w:lsdException w:name="Grid Table 6 Colorful Accent 5" w:uiPriority="51"/>
-    <w:lsdException w:name="Grid Table 7 Colorful Accent 5" w:uiPriority="52"/>
-    <w:lsdException w:name="Grid Table 1 Light Accent 6" w:uiPriority="46"/>
-    <w:lsdException w:name="Grid Table 2 Accent 6" w:uiPriority="47"/>
-    <w:lsdException w:name="Grid Table 3 Accent 6" w:uiPriority="48"/>
-    <w:lsdException w:name="Grid Table 4 Accent 6" w:uiPriority="49"/>
-    <w:lsdException w:name="Grid Table 5 Dark Accent 6" w:uiPriority="50"/>
-    <w:lsdException w:name="Grid Table 6 Colorful Accent 6" w:uiPriority="51"/>
-    <w:lsdException w:name="Grid Table 7 Colorful Accent 6" w:uiPriority="52"/>
-    <w:lsdException w:name="List Table 1 Light" w:uiPriority="46"/>
-    <w:lsdException w:name="List Table 2" w:uiPriority="47"/>
-    <w:lsdException w:name="List Table 3" w:uiPriority="48"/>
-    <w:lsdException w:name="List Table 4" w:uiPriority="49"/>
-    <w:lsdException w:name="List Table 5 Dark" w:uiPriority="50"/>
-    <w:lsdException w:name="List Table 6 Colorful" w:uiPriority="51"/>
-    <w:lsdException w:name="List Table 7 Colorful" w:uiPriority="52"/>
-    <w:lsdException w:name="List Table 1 Light Accent 1" w:uiPriority="46"/>
-    <w:lsdException w:name="List Table 2 Accent 1" w:uiPriority="47"/>
-    <w:lsdException w:name="List Table 3 Accent 1" w:uiPriority="48"/>
-    <w:lsdException w:name="List Table 4 Accent 1" w:uiPriority="49"/>
-    <w:lsdException w:name="List Table 5 Dark Accent 1" w:uiPriority="50"/>
-    <w:lsdException w:name="List Table 6 Colorful Accent 1" w:uiPriority="51"/>
-    <w:lsdException w:name="List Table 7 Colorful Accent 1" w:uiPriority="52"/>
-    <w:lsdException w:name="List Table 1 Light Accent 2" w:uiPriority="46"/>
-    <w:lsdException w:name="List Table 2 Accent 2" w:uiPriority="47"/>
-    <w:lsdException w:name="List Table 3 Accent 2" w:uiPriority="48"/>
-    <w:lsdException w:name="List Table 4 Accent 2" w:uiPriority="49"/>
-    <w:lsdException w:name="List Table 5 Dark Accent 2" w:uiPriority="50"/>
-    <w:lsdException w:name="List Table 6 Colorful Accent 2" w:uiPriority="51"/>
-    <w:lsdException w:name="List Table 7 Colorful Accent 2" w:uiPriority="52"/>
-    <w:lsdException w:name="List Table 1 Light Accent 3" w:uiPriority="46"/>
-    <w:lsdException w:name="List Table 2 Accent 3" w:uiPriority="47"/>
-    <w:lsdException w:name="List Table 3 Accent 3" w:uiPriority="48"/>
-    <w:lsdException w:name="List Table 4 Accent 3" w:uiPriority="49"/>
-    <w:lsdException w:name="List Table 5 Dark Accent 3" w:uiPriority="50"/>
-    <w:lsdException w:name="List Table 6 Colorful Accent 3" w:uiPriority="51"/>
-    <w:lsdException w:name="List Table 7 Colorful Accent 3" w:uiPriority="52"/>
-    <w:lsdException w:name="List Table 1 Light Accent 4" w:uiPriority="46"/>
-    <w:lsdException w:name="List Table 2 Accent 4" w:uiPriority="47"/>
-    <w:lsdException w:name="List Table 3 Accent 4" w:uiPriority="48"/>
-    <w:lsdException w:name="List Table 4 Accent 4" w:uiPriority="49"/>
-    <w:lsdException w:name="List Table 5 Dark Accent 4" w:uiPriority="50"/>
-    <w:lsdException w:name="List Table 6 Colorful Accent 4" w:uiPriority="51"/>
-    <w:lsdException w:name="List Table 7 Colorful Accent 4" w:uiPriority="52"/>
-    <w:lsdException w:name="List Table 1 Light Accent 5" w:uiPriority="46"/>
-    <w:lsdException w:name="List Table 2 Accent 5" w:uiPriority="47"/>
-    <w:lsdException w:name="List Table 3 Accent 5" w:uiPriority="48"/>
-    <w:lsdException w:name="List Table 4 Accent 5" w:uiPriority="49"/>
-    <w:lsdException w:name="List Table 5 Dark Accent 5" w:uiPriority="50"/>
-    <w:lsdException w:name="List Table 6 Colorful Accent 5" w:uiPriority="51"/>
-    <w:lsdException w:name="List Table 7 Colorful Accent 5" w:uiPriority="52"/>
-    <w:lsdException w:name="List Table 1 Light Accent 6" w:uiPriority="46"/>
-    <w:lsdException w:name="List Table 2 Accent 6" w:uiPriority="47"/>
-    <w:lsdException w:name="List Table 3 Accent 6" w:uiPriority="48"/>
-    <w:lsdException w:name="List Table 4 Accent 6" w:uiPriority="49"/>
-    <w:lsdException w:name="List Table 5 Dark Accent 6" w:uiPriority="50"/>
-    <w:lsdException w:name="List Table 6 Colorful Accent 6" w:uiPriority="51"/>
-    <w:lsdException w:name="List Table 7 Colorful Accent 6" w:uiPriority="52"/>
-  </w:latentStyles>
-  <w:style w:type="paragraph" w:default="1" w:styleId="a">
-    <w:name w:val="Normal"/>
-    <w:qFormat/>
-  </w:style>
-  <w:style w:type="character" w:default="1" w:styleId="a0">
-    <w:name w:val="Default Paragraph Font"/>
-    <w:uiPriority w:val="1"/>
-    <w:semiHidden/>
-    <w:unhideWhenUsed/>
-  </w:style>
-  <w:style w:type="table" w:default="1" w:styleId="a1">
-    <w:name w:val="Normal Table"/>
-    <w:uiPriority w:val="99"/>
-    <w:semiHidden/>
-    <w:unhideWhenUsed/>
-    <w:tblPr>
-      <w:tblInd w:w="0" w:type="dxa"/>
-      <w:tblCellMar>
-        <w:top w:w="0" w:type="dxa"/>
-        <w:left w:w="108" w:type="dxa"/>
-        <w:bottom w:w="0" w:type="dxa"/>
-        <w:right w:w="108" w:type="dxa"/>
-      </w:tblCellMar>
-    </w:tblPr>
-  </w:style>
-  <w:style w:type="numbering" w:default="1" w:styleId="a2">
-    <w:name w:val="No List"/>
-    <w:uiPriority w:val="99"/>
-    <w:semiHidden/>
-    <w:unhideWhenUsed/>
-  </w:style>
-  <w:style w:type="character" w:styleId="a3">
-    <w:name w:val="Placeholder Text"/>
-    <w:basedOn w:val="a0"/>
-    <w:uiPriority w:val="99"/>
-    <w:semiHidden/>
-    <w:rsid w:val="00FF663A"/>
-    <w:rPr>
-      <w:color w:val="808080"/>
-    </w:rPr>
-  </w:style>
-</w:styles>
-</file>
-
-<file path=word/glossary/webSettings.xml><?xml version="1.0" encoding="utf-8"?>
-<w:webSettings xmlns:mc="http://schemas.openxmlformats.org/markup-compatibility/2006" xmlns:r="http://schemas.openxmlformats.org/officeDocument/2006/relationships" xmlns:w="http://schemas.openxmlformats.org/wordprocessingml/2006/main" xmlns:w14="http://schemas.microsoft.com/office/word/2010/wordml" xmlns:w15="http://schemas.microsoft.com/office/word/2012/wordml" mc:Ignorable="w14 w15">
-  <w:optimizeForBrowser/>
-  <w:allowPNG/>
-</w:webSettings>
 </file>
 
 <file path=word/theme/theme1.xml><?xml version="1.0" encoding="utf-8"?>

</xml_diff>